<commit_message>
update the transport condition
</commit_message>
<xml_diff>
--- a/doc/协议.docx
+++ b/doc/协议.docx
@@ -1,6 +1,6 @@
 
 <file path=word/document.xml><?xml version="1.0" encoding="utf-8"?>
-<w:document xmlns:wpc="http://schemas.microsoft.com/office/word/2010/wordprocessingCanvas" xmlns:mc="http://schemas.openxmlformats.org/markup-compatibility/2006" xmlns:o="urn:schemas-microsoft-com:office:office" xmlns:r="http://schemas.openxmlformats.org/officeDocument/2006/relationships" xmlns:m="http://schemas.openxmlformats.org/officeDocument/2006/math" xmlns:v="urn:schemas-microsoft-com:vml" xmlns:wp14="http://schemas.microsoft.com/office/word/2010/wordprocessingDrawing" xmlns:wp="http://schemas.openxmlformats.org/drawingml/2006/wordprocessingDrawing" xmlns:w10="urn:schemas-microsoft-com:office:word" xmlns:w="http://schemas.openxmlformats.org/wordprocessingml/2006/main" xmlns:w14="http://schemas.microsoft.com/office/word/2010/wordml" xmlns:w15="http://schemas.microsoft.com/office/word/2012/wordml" xmlns:wpg="http://schemas.microsoft.com/office/word/2010/wordprocessingGroup" xmlns:wpi="http://schemas.microsoft.com/office/word/2010/wordprocessingInk" xmlns:wne="http://schemas.microsoft.com/office/word/2006/wordml" xmlns:wps="http://schemas.microsoft.com/office/word/2010/wordprocessingShape" mc:Ignorable="w14 w15 wp14">
+<w:document xmlns:wpc="http://schemas.microsoft.com/office/word/2010/wordprocessingCanvas" xmlns:cx="http://schemas.microsoft.com/office/drawing/2014/chartex" xmlns:cx1="http://schemas.microsoft.com/office/drawing/2015/9/8/chartex" xmlns:cx2="http://schemas.microsoft.com/office/drawing/2015/10/21/chartex" xmlns:mc="http://schemas.openxmlformats.org/markup-compatibility/2006" xmlns:o="urn:schemas-microsoft-com:office:office" xmlns:r="http://schemas.openxmlformats.org/officeDocument/2006/relationships" xmlns:m="http://schemas.openxmlformats.org/officeDocument/2006/math" xmlns:v="urn:schemas-microsoft-com:vml" xmlns:wp14="http://schemas.microsoft.com/office/word/2010/wordprocessingDrawing" xmlns:wp="http://schemas.openxmlformats.org/drawingml/2006/wordprocessingDrawing" xmlns:w10="urn:schemas-microsoft-com:office:word" xmlns:w="http://schemas.openxmlformats.org/wordprocessingml/2006/main" xmlns:w14="http://schemas.microsoft.com/office/word/2010/wordml" xmlns:w15="http://schemas.microsoft.com/office/word/2012/wordml" xmlns:w16se="http://schemas.microsoft.com/office/word/2015/wordml/symex" xmlns:wpg="http://schemas.microsoft.com/office/word/2010/wordprocessingGroup" xmlns:wpi="http://schemas.microsoft.com/office/word/2010/wordprocessingInk" xmlns:wne="http://schemas.microsoft.com/office/word/2006/wordml" xmlns:wps="http://schemas.microsoft.com/office/word/2010/wordprocessingShape" mc:Ignorable="w14 w15 w16se wp14">
   <w:body>
     <w:p>
       <w:pPr>
@@ -70,16 +70,17 @@
         <w:t>{</w:t>
       </w:r>
       <w:r>
+        <w:t>“type”:3,</w:t>
+      </w:r>
+      <w:r>
         <w:t>“</w:t>
       </w:r>
-      <w:proofErr w:type="spellStart"/>
-      <w:r>
-        <w:rPr>
-          <w:rFonts w:hint="eastAsia"/>
-        </w:rPr>
-        <w:t>sID</w:t>
-      </w:r>
-      <w:proofErr w:type="spellEnd"/>
+      <w:r>
+        <w:rPr>
+          <w:rFonts w:hint="eastAsia"/>
+        </w:rPr>
+        <w:t>ID</w:t>
+      </w:r>
       <w:r>
         <w:t>”</w:t>
       </w:r>
@@ -119,29 +120,29 @@
         <w:rPr>
           <w:rFonts w:hint="eastAsia"/>
         </w:rPr>
-        <w:t>sPassword</w:t>
-      </w:r>
-      <w:proofErr w:type="spellEnd"/>
-      <w:r>
-        <w:t>”</w:t>
-      </w:r>
-      <w:r>
-        <w:rPr>
-          <w:rFonts w:hint="eastAsia"/>
-        </w:rPr>
-        <w:t>:</w:t>
-      </w:r>
-      <w:proofErr w:type="gramStart"/>
-      <w:r>
-        <w:t>”</w:t>
-      </w:r>
-      <w:proofErr w:type="gramEnd"/>
-      <w:r>
-        <w:rPr>
-          <w:rFonts w:hint="eastAsia"/>
-        </w:rPr>
-        <w:t>x</w:t>
-      </w:r>
+        <w:t>Password</w:t>
+      </w:r>
+      <w:r>
+        <w:t>”</w:t>
+      </w:r>
+      <w:r>
+        <w:rPr>
+          <w:rFonts w:hint="eastAsia"/>
+        </w:rPr>
+        <w:t>:</w:t>
+      </w:r>
+      <w:proofErr w:type="gramStart"/>
+      <w:r>
+        <w:t>”</w:t>
+      </w:r>
+      <w:proofErr w:type="gramEnd"/>
+      <w:r>
+        <w:rPr>
+          <w:rFonts w:hint="eastAsia"/>
+        </w:rPr>
+        <w:t>x</w:t>
+      </w:r>
+      <w:proofErr w:type="spellEnd"/>
       <w:proofErr w:type="gramStart"/>
       <w:r>
         <w:t>”</w:t>
@@ -248,16 +249,17 @@
         <w:t>{</w:t>
       </w:r>
       <w:r>
+        <w:t>“type”:2,</w:t>
+      </w:r>
+      <w:r>
         <w:t>“</w:t>
       </w:r>
-      <w:proofErr w:type="spellStart"/>
-      <w:r>
-        <w:rPr>
-          <w:rFonts w:hint="eastAsia"/>
-        </w:rPr>
-        <w:t>tID</w:t>
-      </w:r>
-      <w:proofErr w:type="spellEnd"/>
+      <w:r>
+        <w:rPr>
+          <w:rFonts w:hint="eastAsia"/>
+        </w:rPr>
+        <w:t>ID</w:t>
+      </w:r>
       <w:r>
         <w:t>”</w:t>
       </w:r>
@@ -297,29 +299,29 @@
         <w:rPr>
           <w:rFonts w:hint="eastAsia"/>
         </w:rPr>
-        <w:t>tPassword</w:t>
-      </w:r>
-      <w:proofErr w:type="spellEnd"/>
-      <w:r>
-        <w:t>”</w:t>
-      </w:r>
-      <w:r>
-        <w:rPr>
-          <w:rFonts w:hint="eastAsia"/>
-        </w:rPr>
-        <w:t>:</w:t>
-      </w:r>
-      <w:proofErr w:type="gramStart"/>
-      <w:r>
-        <w:t>”</w:t>
-      </w:r>
-      <w:proofErr w:type="gramEnd"/>
-      <w:r>
-        <w:rPr>
-          <w:rFonts w:hint="eastAsia"/>
-        </w:rPr>
-        <w:t>x</w:t>
-      </w:r>
+        <w:t>Password</w:t>
+      </w:r>
+      <w:r>
+        <w:t>”</w:t>
+      </w:r>
+      <w:r>
+        <w:rPr>
+          <w:rFonts w:hint="eastAsia"/>
+        </w:rPr>
+        <w:t>:</w:t>
+      </w:r>
+      <w:proofErr w:type="gramStart"/>
+      <w:r>
+        <w:t>”</w:t>
+      </w:r>
+      <w:proofErr w:type="gramEnd"/>
+      <w:r>
+        <w:rPr>
+          <w:rFonts w:hint="eastAsia"/>
+        </w:rPr>
+        <w:t>x</w:t>
+      </w:r>
+      <w:proofErr w:type="spellEnd"/>
       <w:proofErr w:type="gramStart"/>
       <w:r>
         <w:t>”</w:t>
@@ -427,102 +429,10 @@
         <w:rPr>
           <w:rFonts w:hint="eastAsia"/>
         </w:rPr>
-        <w:t>{</w:t>
-      </w:r>
-      <w:r>
-        <w:t>“</w:t>
-      </w:r>
-      <w:proofErr w:type="spellStart"/>
-      <w:r>
-        <w:rPr>
-          <w:rFonts w:hint="eastAsia"/>
-        </w:rPr>
-        <w:t>ID</w:t>
-      </w:r>
-      <w:r>
-        <w:t>”</w:t>
-      </w:r>
-      <w:r>
-        <w:rPr>
-          <w:rFonts w:hint="eastAsia"/>
-        </w:rPr>
-        <w:t>:</w:t>
-      </w:r>
-      <w:proofErr w:type="gramStart"/>
-      <w:r>
-        <w:t>”</w:t>
-      </w:r>
-      <w:proofErr w:type="gramEnd"/>
-      <w:r>
-        <w:rPr>
-          <w:rFonts w:hint="eastAsia"/>
-        </w:rPr>
-        <w:t>x</w:t>
-      </w:r>
-      <w:proofErr w:type="spellEnd"/>
-      <w:proofErr w:type="gramStart"/>
-      <w:r>
-        <w:t>”</w:t>
-      </w:r>
-      <w:proofErr w:type="gramEnd"/>
-      <w:r>
-        <w:rPr>
-          <w:rFonts w:hint="eastAsia"/>
-        </w:rPr>
-        <w:t xml:space="preserve">, </w:t>
-      </w:r>
-      <w:r>
-        <w:t>“</w:t>
-      </w:r>
-      <w:r>
-        <w:rPr>
-          <w:rFonts w:hint="eastAsia"/>
-        </w:rPr>
-        <w:t>type</w:t>
-      </w:r>
-      <w:r>
-        <w:t>”</w:t>
-      </w:r>
-      <w:r>
-        <w:rPr>
-          <w:rFonts w:hint="eastAsia"/>
-        </w:rPr>
-        <w:t>:</w:t>
-      </w:r>
-      <w:proofErr w:type="gramStart"/>
-      <w:r>
-        <w:t>”</w:t>
-      </w:r>
-      <w:proofErr w:type="gramEnd"/>
-      <w:r>
-        <w:rPr>
-          <w:rFonts w:hint="eastAsia"/>
-        </w:rPr>
-        <w:t>3</w:t>
-      </w:r>
-      <w:proofErr w:type="gramStart"/>
-      <w:r>
-        <w:t>”</w:t>
-      </w:r>
-      <w:proofErr w:type="gramEnd"/>
-      <w:r>
-        <w:rPr>
-          <w:rFonts w:hint="eastAsia"/>
-        </w:rPr>
-        <w:t>}</w:t>
-      </w:r>
-      <w:r>
-        <w:rPr>
-          <w:rFonts w:hint="eastAsia"/>
-        </w:rPr>
-        <w:t xml:space="preserve">    </w:t>
-      </w:r>
-      <w:r>
-        <w:rPr>
-          <w:rFonts w:hint="eastAsia"/>
-        </w:rPr>
-        <w:t>教务</w:t>
-      </w:r>
+        <w:t>没做</w:t>
+      </w:r>
+      <w:bookmarkStart w:id="1" w:name="_GoBack"/>
+      <w:bookmarkEnd w:id="1"/>
     </w:p>
     <w:p>
       <w:pPr>
@@ -531,20 +441,6 @@
         </w:tabs>
         <w:jc w:val="left"/>
       </w:pPr>
-      <w:r>
-        <w:rPr>
-          <w:rFonts w:hint="eastAsia"/>
-        </w:rPr>
-        <w:t>没做</w:t>
-      </w:r>
-    </w:p>
-    <w:p>
-      <w:pPr>
-        <w:tabs>
-          <w:tab w:val="left" w:pos="3038"/>
-        </w:tabs>
-        <w:jc w:val="left"/>
-      </w:pPr>
     </w:p>
     <w:p>
       <w:pPr>
@@ -554,7 +450,6 @@
         <w:rPr>
           <w:rFonts w:hint="eastAsia"/>
         </w:rPr>
-        <w:lastRenderedPageBreak/>
         <w:t>学生部分：</w:t>
       </w:r>
     </w:p>
@@ -582,14 +477,12 @@
           <w:tab w:val="left" w:pos="3038"/>
         </w:tabs>
         <w:jc w:val="left"/>
-        <w:rPr>
-          <w:rFonts w:hint="eastAsia"/>
-        </w:rPr>
-      </w:pPr>
-      <w:r>
-        <w:rPr>
-          <w:rFonts w:hint="eastAsia"/>
-        </w:rPr>
+      </w:pPr>
+      <w:r>
+        <w:rPr>
+          <w:rFonts w:hint="eastAsia"/>
+        </w:rPr>
+        <w:lastRenderedPageBreak/>
         <w:t>/view/course</w:t>
       </w:r>
     </w:p>
@@ -981,9 +874,6 @@
           <w:tab w:val="left" w:pos="3038"/>
         </w:tabs>
         <w:jc w:val="left"/>
-        <w:rPr>
-          <w:rFonts w:hint="eastAsia"/>
-        </w:rPr>
       </w:pPr>
       <w:r>
         <w:rPr>
@@ -1020,7 +910,6 @@
         <w:t>“</w:t>
       </w:r>
       <w:proofErr w:type="spellStart"/>
-      <w:proofErr w:type="gramStart"/>
       <w:r>
         <w:rPr>
           <w:rFonts w:hint="eastAsia"/>
@@ -1028,7 +917,6 @@
         <w:t>cID</w:t>
       </w:r>
       <w:proofErr w:type="spellEnd"/>
-      <w:proofErr w:type="gramEnd"/>
       <w:r>
         <w:t>”</w:t>
       </w:r>
@@ -1483,9 +1371,6 @@
           <w:tab w:val="left" w:pos="3038"/>
         </w:tabs>
         <w:jc w:val="left"/>
-        <w:rPr>
-          <w:rFonts w:hint="eastAsia"/>
-        </w:rPr>
       </w:pPr>
       <w:r>
         <w:rPr>
@@ -1503,11 +1388,8 @@
           <w:tab w:val="left" w:pos="3038"/>
         </w:tabs>
         <w:jc w:val="left"/>
-        <w:rPr>
-          <w:rFonts w:hint="eastAsia"/>
-        </w:rPr>
-      </w:pPr>
-      <w:bookmarkStart w:id="1" w:name="OLE_LINK4"/>
+      </w:pPr>
+      <w:bookmarkStart w:id="2" w:name="OLE_LINK4"/>
       <w:r>
         <w:rPr>
           <w:rFonts w:hint="eastAsia"/>
@@ -1635,7 +1517,7 @@
         </w:rPr>
         <w:t>}</w:t>
       </w:r>
-      <w:bookmarkEnd w:id="1"/>
+      <w:bookmarkEnd w:id="2"/>
       <w:proofErr w:type="gramEnd"/>
     </w:p>
     <w:p>
@@ -1918,9 +1800,6 @@
           <w:tab w:val="left" w:pos="3038"/>
         </w:tabs>
         <w:jc w:val="left"/>
-        <w:rPr>
-          <w:rFonts w:hint="eastAsia"/>
-        </w:rPr>
       </w:pPr>
       <w:r>
         <w:rPr>
@@ -1946,7 +1825,6 @@
         </w:rPr>
         <w:t>{</w:t>
       </w:r>
-      <w:proofErr w:type="gramStart"/>
       <w:r>
         <w:t>‘</w:t>
       </w:r>
@@ -1958,7 +1836,6 @@
         <w:t>cID</w:t>
       </w:r>
       <w:proofErr w:type="spellEnd"/>
-      <w:proofErr w:type="gramEnd"/>
       <w:r>
         <w:t>’</w:t>
       </w:r>
@@ -2022,13 +1899,7 @@
         <w:rPr>
           <w:rFonts w:hint="eastAsia"/>
         </w:rPr>
-        <w:t>,</w:t>
-      </w:r>
-      <w:r>
-        <w:rPr>
-          <w:rFonts w:hint="eastAsia"/>
-        </w:rPr>
-        <w:t xml:space="preserve"> </w:t>
+        <w:t xml:space="preserve">, </w:t>
       </w:r>
       <w:r>
         <w:t>“</w:t>
@@ -2157,9 +2028,6 @@
           <w:tab w:val="left" w:pos="3038"/>
         </w:tabs>
         <w:jc w:val="left"/>
-        <w:rPr>
-          <w:rFonts w:hint="eastAsia"/>
-        </w:rPr>
       </w:pPr>
       <w:r>
         <w:rPr>
@@ -2464,9 +2332,6 @@
           <w:tab w:val="left" w:pos="3038"/>
         </w:tabs>
         <w:jc w:val="left"/>
-        <w:rPr>
-          <w:rFonts w:hint="eastAsia"/>
-        </w:rPr>
       </w:pPr>
       <w:r>
         <w:rPr>
@@ -2479,13 +2344,7 @@
       </w:r>
       <w:proofErr w:type="spellStart"/>
       <w:r>
-        <w:t>finished_</w:t>
-      </w:r>
-      <w:r>
-        <w:t>team_</w:t>
-      </w:r>
-      <w:r>
-        <w:t>task</w:t>
+        <w:t>finished_team_task</w:t>
       </w:r>
       <w:proofErr w:type="spellEnd"/>
     </w:p>
@@ -2506,7 +2365,6 @@
         <w:t>“</w:t>
       </w:r>
       <w:proofErr w:type="spellStart"/>
-      <w:proofErr w:type="gramStart"/>
       <w:r>
         <w:rPr>
           <w:rFonts w:hint="eastAsia"/>
@@ -2514,7 +2372,6 @@
         <w:t>cID</w:t>
       </w:r>
       <w:proofErr w:type="spellEnd"/>
-      <w:proofErr w:type="gramEnd"/>
       <w:r>
         <w:t>”</w:t>
       </w:r>
@@ -3015,9 +2872,6 @@
           <w:tab w:val="left" w:pos="3038"/>
         </w:tabs>
         <w:jc w:val="left"/>
-        <w:rPr>
-          <w:rFonts w:hint="eastAsia"/>
-        </w:rPr>
       </w:pPr>
       <w:r>
         <w:rPr>
@@ -3030,10 +2884,7 @@
       </w:r>
       <w:proofErr w:type="spellStart"/>
       <w:r>
-        <w:t>team_</w:t>
-      </w:r>
-      <w:r>
-        <w:t>task</w:t>
+        <w:t>team_task</w:t>
       </w:r>
       <w:proofErr w:type="spellEnd"/>
     </w:p>
@@ -3050,7 +2901,6 @@
         </w:rPr>
         <w:t>{</w:t>
       </w:r>
-      <w:proofErr w:type="gramStart"/>
       <w:r>
         <w:t>‘</w:t>
       </w:r>
@@ -3062,7 +2912,6 @@
         <w:t>cID</w:t>
       </w:r>
       <w:proofErr w:type="spellEnd"/>
-      <w:proofErr w:type="gramEnd"/>
       <w:r>
         <w:t>’</w:t>
       </w:r>
@@ -3507,9 +3356,6 @@
           <w:tab w:val="left" w:pos="3038"/>
         </w:tabs>
         <w:jc w:val="left"/>
-        <w:rPr>
-          <w:rFonts w:hint="eastAsia"/>
-        </w:rPr>
       </w:pPr>
       <w:r>
         <w:t>/download</w:t>
@@ -3522,19 +3368,17 @@
         </w:tabs>
         <w:jc w:val="left"/>
       </w:pPr>
-      <w:bookmarkStart w:id="2" w:name="OLE_LINK5"/>
-      <w:r>
-        <w:rPr>
-          <w:rFonts w:hint="eastAsia"/>
-        </w:rPr>
-        <w:lastRenderedPageBreak/>
+      <w:bookmarkStart w:id="3" w:name="OLE_LINK5"/>
+      <w:r>
+        <w:rPr>
+          <w:rFonts w:hint="eastAsia"/>
+        </w:rPr>
         <w:t>{</w:t>
       </w:r>
       <w:r>
         <w:t>“</w:t>
       </w:r>
       <w:proofErr w:type="spellStart"/>
-      <w:proofErr w:type="gramStart"/>
       <w:r>
         <w:rPr>
           <w:rFonts w:hint="eastAsia"/>
@@ -3542,7 +3386,6 @@
         <w:t>cID</w:t>
       </w:r>
       <w:proofErr w:type="spellEnd"/>
-      <w:proofErr w:type="gramEnd"/>
       <w:r>
         <w:t>”</w:t>
       </w:r>
@@ -3647,7 +3490,7 @@
         <w:t>}</w:t>
       </w:r>
     </w:p>
-    <w:bookmarkEnd w:id="2"/>
+    <w:bookmarkEnd w:id="3"/>
     <w:p>
       <w:pPr>
         <w:tabs>
@@ -3884,14 +3727,12 @@
           <w:tab w:val="left" w:pos="3038"/>
         </w:tabs>
         <w:jc w:val="left"/>
-        <w:rPr>
-          <w:rFonts w:hint="eastAsia"/>
-        </w:rPr>
-      </w:pPr>
-      <w:r>
-        <w:rPr>
-          <w:rFonts w:hint="eastAsia"/>
-        </w:rPr>
+      </w:pPr>
+      <w:r>
+        <w:rPr>
+          <w:rFonts w:hint="eastAsia"/>
+        </w:rPr>
+        <w:lastRenderedPageBreak/>
         <w:t>/view/</w:t>
       </w:r>
       <w:proofErr w:type="spellStart"/>
@@ -3913,7 +3754,7 @@
         </w:tabs>
         <w:jc w:val="left"/>
       </w:pPr>
-      <w:bookmarkStart w:id="3" w:name="OLE_LINK6"/>
+      <w:bookmarkStart w:id="4" w:name="OLE_LINK6"/>
       <w:r>
         <w:rPr>
           <w:rFonts w:hint="eastAsia"/>
@@ -3959,7 +3800,7 @@
         <w:t>}</w:t>
       </w:r>
     </w:p>
-    <w:bookmarkEnd w:id="3"/>
+    <w:bookmarkEnd w:id="4"/>
     <w:p>
       <w:pPr>
         <w:tabs>
@@ -3967,24 +3808,24 @@
         </w:tabs>
         <w:jc w:val="left"/>
       </w:pPr>
-      <w:proofErr w:type="gramStart"/>
-      <w:r>
-        <w:rPr>
-          <w:rFonts w:hint="eastAsia"/>
-        </w:rPr>
-        <w:t>[ {</w:t>
-      </w:r>
-      <w:proofErr w:type="gramEnd"/>
-      <w:r>
-        <w:rPr>
-          <w:rFonts w:hint="eastAsia"/>
-        </w:rPr>
-        <w:t xml:space="preserve"> </w:t>
+      <w:r>
+        <w:rPr>
+          <w:rFonts w:hint="eastAsia"/>
+        </w:rPr>
+        <w:t xml:space="preserve">[ </w:t>
+      </w:r>
+      <w:proofErr w:type="gramStart"/>
+      <w:r>
+        <w:rPr>
+          <w:rFonts w:hint="eastAsia"/>
+        </w:rPr>
+        <w:t xml:space="preserve">{ </w:t>
       </w:r>
       <w:r>
         <w:t>‘</w:t>
       </w:r>
       <w:proofErr w:type="spellStart"/>
+      <w:proofErr w:type="gramEnd"/>
       <w:r>
         <w:rPr>
           <w:rFonts w:hint="eastAsia"/>
@@ -4037,13 +3878,7 @@
         <w:rPr>
           <w:rFonts w:hint="eastAsia"/>
         </w:rPr>
-        <w:t xml:space="preserve"> : </w:t>
-      </w:r>
-      <w:r>
-        <w:rPr>
-          <w:rFonts w:hint="eastAsia"/>
-        </w:rPr>
-        <w:t xml:space="preserve">, </w:t>
+        <w:t xml:space="preserve"> : , </w:t>
       </w:r>
       <w:r>
         <w:t>’</w:t>
@@ -4272,9 +4107,6 @@
           <w:tab w:val="left" w:pos="3038"/>
         </w:tabs>
         <w:jc w:val="left"/>
-        <w:rPr>
-          <w:rFonts w:hint="eastAsia"/>
-        </w:rPr>
       </w:pPr>
       <w:r>
         <w:rPr>
@@ -4543,9 +4375,6 @@
           <w:tab w:val="left" w:pos="3038"/>
         </w:tabs>
         <w:jc w:val="left"/>
-        <w:rPr>
-          <w:rFonts w:hint="eastAsia"/>
-        </w:rPr>
       </w:pPr>
       <w:r>
         <w:rPr>
@@ -4848,9 +4677,6 @@
           <w:tab w:val="left" w:pos="3038"/>
         </w:tabs>
         <w:jc w:val="left"/>
-        <w:rPr>
-          <w:rFonts w:hint="eastAsia"/>
-        </w:rPr>
       </w:pPr>
       <w:r>
         <w:rPr>
@@ -5044,9 +4870,6 @@
           <w:tab w:val="left" w:pos="3038"/>
         </w:tabs>
         <w:jc w:val="left"/>
-        <w:rPr>
-          <w:rFonts w:hint="eastAsia"/>
-        </w:rPr>
       </w:pPr>
       <w:r>
         <w:rPr>
@@ -5162,10 +4985,10 @@
         <w:t>”</w:t>
       </w:r>
       <w:proofErr w:type="spellStart"/>
-      <w:proofErr w:type="gramEnd"/>
       <w:r>
         <w:t>key</w:t>
       </w:r>
+      <w:proofErr w:type="gramEnd"/>
       <w:r>
         <w:t>”</w:t>
       </w:r>
@@ -5287,11 +5110,6 @@
       </w:r>
     </w:p>
     <w:p>
-      <w:pPr>
-        <w:rPr>
-          <w:rFonts w:hint="eastAsia"/>
-        </w:rPr>
-      </w:pPr>
       <w:r>
         <w:rPr>
           <w:rFonts w:hint="eastAsia"/>
@@ -5323,13 +5141,7 @@
         <w:rPr>
           <w:rFonts w:hint="eastAsia"/>
         </w:rPr>
-        <w:t>请</w:t>
-      </w:r>
-      <w:r>
-        <w:rPr>
-          <w:rFonts w:hint="eastAsia"/>
-        </w:rPr>
-        <w:t>求</w:t>
+        <w:t>请求</w:t>
       </w:r>
       <w:r>
         <w:rPr>
@@ -5700,11 +5512,6 @@
       </w:r>
     </w:p>
     <w:p>
-      <w:pPr>
-        <w:rPr>
-          <w:rFonts w:hint="eastAsia"/>
-        </w:rPr>
-      </w:pPr>
       <w:r>
         <w:rPr>
           <w:rFonts w:hint="eastAsia"/>
@@ -5767,13 +5574,7 @@
         <w:rPr>
           <w:rFonts w:hint="eastAsia"/>
         </w:rPr>
-        <w:t xml:space="preserve"> </w:t>
-      </w:r>
-      <w:r>
-        <w:rPr>
-          <w:rFonts w:hint="eastAsia"/>
-        </w:rPr>
-        <w:t xml:space="preserve">, </w:t>
+        <w:t xml:space="preserve"> , </w:t>
       </w:r>
       <w:r>
         <w:t>‘</w:t>
@@ -5815,13 +5616,7 @@
         <w:rPr>
           <w:rFonts w:hint="eastAsia"/>
         </w:rPr>
-        <w:t xml:space="preserve"> </w:t>
-      </w:r>
-      <w:r>
-        <w:rPr>
-          <w:rFonts w:hint="eastAsia"/>
-        </w:rPr>
-        <w:t>}</w:t>
+        <w:t xml:space="preserve"> }</w:t>
       </w:r>
     </w:p>
     <w:p>
@@ -6178,7 +5973,6 @@
         <w:rPr>
           <w:rFonts w:hint="eastAsia"/>
         </w:rPr>
-        <w:lastRenderedPageBreak/>
         <w:t>作为教师，我希望批准</w:t>
       </w:r>
       <w:r>
@@ -6224,15 +6018,11 @@
       </w:r>
     </w:p>
     <w:p>
-      <w:pPr>
-        <w:rPr>
-          <w:rFonts w:hint="eastAsia"/>
-        </w:rPr>
-      </w:pPr>
-      <w:r>
-        <w:rPr>
-          <w:rFonts w:hint="eastAsia"/>
-        </w:rPr>
+      <w:r>
+        <w:rPr>
+          <w:rFonts w:hint="eastAsia"/>
+        </w:rPr>
+        <w:lastRenderedPageBreak/>
         <w:t>/upload</w:t>
       </w:r>
     </w:p>
@@ -7075,9 +6865,6 @@
     <w:p>
       <w:pPr>
         <w:jc w:val="left"/>
-        <w:rPr>
-          <w:rFonts w:hint="eastAsia"/>
-        </w:rPr>
       </w:pPr>
       <w:r>
         <w:rPr>
@@ -7373,9 +7160,6 @@
     <w:p>
       <w:pPr>
         <w:jc w:val="left"/>
-        <w:rPr>
-          <w:rFonts w:hint="eastAsia"/>
-        </w:rPr>
       </w:pPr>
       <w:r>
         <w:rPr>
@@ -7758,9 +7542,6 @@
     <w:p>
       <w:pPr>
         <w:jc w:val="left"/>
-        <w:rPr>
-          <w:rFonts w:hint="eastAsia"/>
-        </w:rPr>
       </w:pPr>
       <w:r>
         <w:rPr>
@@ -7771,8 +7552,6 @@
       <w:r>
         <w:t>correct</w:t>
       </w:r>
-      <w:bookmarkStart w:id="4" w:name="_GoBack"/>
-      <w:bookmarkEnd w:id="4"/>
     </w:p>
     <w:p>
       <w:pPr>
@@ -8132,8 +7911,8 @@
 </file>
 
 <file path=word/numbering.xml><?xml version="1.0" encoding="utf-8"?>
-<w:numbering xmlns:wpc="http://schemas.microsoft.com/office/word/2010/wordprocessingCanvas" xmlns:mc="http://schemas.openxmlformats.org/markup-compatibility/2006" xmlns:o="urn:schemas-microsoft-com:office:office" xmlns:r="http://schemas.openxmlformats.org/officeDocument/2006/relationships" xmlns:m="http://schemas.openxmlformats.org/officeDocument/2006/math" xmlns:v="urn:schemas-microsoft-com:vml" xmlns:wp14="http://schemas.microsoft.com/office/word/2010/wordprocessingDrawing" xmlns:wp="http://schemas.openxmlformats.org/drawingml/2006/wordprocessingDrawing" xmlns:w10="urn:schemas-microsoft-com:office:word" xmlns:w="http://schemas.openxmlformats.org/wordprocessingml/2006/main" xmlns:w14="http://schemas.microsoft.com/office/word/2010/wordml" xmlns:w15="http://schemas.microsoft.com/office/word/2012/wordml" xmlns:wpg="http://schemas.microsoft.com/office/word/2010/wordprocessingGroup" xmlns:wpi="http://schemas.microsoft.com/office/word/2010/wordprocessingInk" xmlns:wne="http://schemas.microsoft.com/office/word/2006/wordml" xmlns:wps="http://schemas.microsoft.com/office/word/2010/wordprocessingShape" mc:Ignorable="w14 w15 wp14">
-  <w:abstractNum w:abstractNumId="0">
+<w:numbering xmlns:wpc="http://schemas.microsoft.com/office/word/2010/wordprocessingCanvas" xmlns:cx="http://schemas.microsoft.com/office/drawing/2014/chartex" xmlns:cx1="http://schemas.microsoft.com/office/drawing/2015/9/8/chartex" xmlns:cx2="http://schemas.microsoft.com/office/drawing/2015/10/21/chartex" xmlns:mc="http://schemas.openxmlformats.org/markup-compatibility/2006" xmlns:o="urn:schemas-microsoft-com:office:office" xmlns:r="http://schemas.openxmlformats.org/officeDocument/2006/relationships" xmlns:m="http://schemas.openxmlformats.org/officeDocument/2006/math" xmlns:v="urn:schemas-microsoft-com:vml" xmlns:wp14="http://schemas.microsoft.com/office/word/2010/wordprocessingDrawing" xmlns:wp="http://schemas.openxmlformats.org/drawingml/2006/wordprocessingDrawing" xmlns:w10="urn:schemas-microsoft-com:office:word" xmlns:w="http://schemas.openxmlformats.org/wordprocessingml/2006/main" xmlns:w14="http://schemas.microsoft.com/office/word/2010/wordml" xmlns:w15="http://schemas.microsoft.com/office/word/2012/wordml" xmlns:w16se="http://schemas.microsoft.com/office/word/2015/wordml/symex" xmlns:wpg="http://schemas.microsoft.com/office/word/2010/wordprocessingGroup" xmlns:wpi="http://schemas.microsoft.com/office/word/2010/wordprocessingInk" xmlns:wne="http://schemas.microsoft.com/office/word/2006/wordml" xmlns:wps="http://schemas.microsoft.com/office/word/2010/wordprocessingShape" mc:Ignorable="w14 w15 w16se wp14">
+  <w:abstractNum w:abstractNumId="0" w15:restartNumberingAfterBreak="0">
     <w:nsid w:val="55BF3987"/>
     <w:multiLevelType w:val="hybridMultilevel"/>
     <w:tmpl w:val="482E7038"/>
@@ -8222,7 +8001,7 @@
       </w:pPr>
     </w:lvl>
   </w:abstractNum>
-  <w:abstractNum w:abstractNumId="1">
+  <w:abstractNum w:abstractNumId="1" w15:restartNumberingAfterBreak="0">
     <w:nsid w:val="577B84F2"/>
     <w:multiLevelType w:val="singleLevel"/>
     <w:tmpl w:val="577B84F2"/>
@@ -8234,7 +8013,7 @@
       <w:lvlJc w:val="left"/>
     </w:lvl>
   </w:abstractNum>
-  <w:abstractNum w:abstractNumId="2">
+  <w:abstractNum w:abstractNumId="2" w15:restartNumberingAfterBreak="0">
     <w:nsid w:val="577B8918"/>
     <w:multiLevelType w:val="singleLevel"/>
     <w:tmpl w:val="577B8918"/>
@@ -8246,7 +8025,7 @@
       <w:lvlJc w:val="left"/>
     </w:lvl>
   </w:abstractNum>
-  <w:abstractNum w:abstractNumId="3">
+  <w:abstractNum w:abstractNumId="3" w15:restartNumberingAfterBreak="0">
     <w:nsid w:val="577B9C36"/>
     <w:multiLevelType w:val="singleLevel"/>
     <w:tmpl w:val="577B9C36"/>
@@ -8274,7 +8053,7 @@
 </file>
 
 <file path=word/styles.xml><?xml version="1.0" encoding="utf-8"?>
-<w:styles xmlns:mc="http://schemas.openxmlformats.org/markup-compatibility/2006" xmlns:r="http://schemas.openxmlformats.org/officeDocument/2006/relationships" xmlns:w="http://schemas.openxmlformats.org/wordprocessingml/2006/main" xmlns:w14="http://schemas.microsoft.com/office/word/2010/wordml" xmlns:w15="http://schemas.microsoft.com/office/word/2012/wordml" mc:Ignorable="w14 w15">
+<w:styles xmlns:mc="http://schemas.openxmlformats.org/markup-compatibility/2006" xmlns:r="http://schemas.openxmlformats.org/officeDocument/2006/relationships" xmlns:w="http://schemas.openxmlformats.org/wordprocessingml/2006/main" xmlns:w14="http://schemas.microsoft.com/office/word/2010/wordml" xmlns:w15="http://schemas.microsoft.com/office/word/2012/wordml" xmlns:w16se="http://schemas.microsoft.com/office/word/2015/wordml/symex" mc:Ignorable="w14 w15 w16se">
   <w:docDefaults>
     <w:rPrDefault>
       <w:rPr>
@@ -8284,7 +8063,7 @@
     </w:rPrDefault>
     <w:pPrDefault/>
   </w:docDefaults>
-  <w:latentStyles w:defLockedState="0" w:defUIPriority="0" w:defSemiHidden="0" w:defUnhideWhenUsed="0" w:defQFormat="0" w:count="371">
+  <w:latentStyles w:defLockedState="0" w:defUIPriority="0" w:defSemiHidden="0" w:defUnhideWhenUsed="0" w:defQFormat="0" w:count="372">
     <w:lsdException w:name="Normal" w:qFormat="1"/>
     <w:lsdException w:name="heading 1" w:qFormat="1"/>
     <w:lsdException w:name="heading 2" w:semiHidden="1" w:unhideWhenUsed="1" w:qFormat="1"/>
@@ -8303,7 +8082,7 @@
     <w:lsdException w:name="Emphasis" w:qFormat="1"/>
     <w:lsdException w:name="HTML Top of Form" w:semiHidden="1" w:uiPriority="99" w:unhideWhenUsed="1"/>
     <w:lsdException w:name="HTML Bottom of Form" w:semiHidden="1" w:uiPriority="99" w:unhideWhenUsed="1"/>
-    <w:lsdException w:name="Normal Table" w:semiHidden="1" w:unhideWhenUsed="1"/>
+    <w:lsdException w:name="HTML Variable" w:semiHidden="1" w:unhideWhenUsed="1"/>
     <w:lsdException w:name="No List" w:semiHidden="1" w:uiPriority="99" w:unhideWhenUsed="1"/>
     <w:lsdException w:name="Outline List 1" w:semiHidden="1" w:uiPriority="99" w:unhideWhenUsed="1"/>
     <w:lsdException w:name="Outline List 2" w:semiHidden="1" w:uiPriority="99" w:unhideWhenUsed="1"/>
@@ -8349,9 +8128,7 @@
     <w:lsdException w:name="Table Subtle 2" w:semiHidden="1" w:unhideWhenUsed="1"/>
     <w:lsdException w:name="Table Web 1" w:semiHidden="1" w:unhideWhenUsed="1"/>
     <w:lsdException w:name="Table Web 2" w:semiHidden="1" w:unhideWhenUsed="1"/>
-    <w:lsdException w:name="Table Web 3" w:semiHidden="1" w:unhideWhenUsed="1"/>
-    <w:lsdException w:name="Table Grid" w:semiHidden="1" w:unhideWhenUsed="1"/>
-    <w:lsdException w:name="Table Theme" w:semiHidden="1" w:unhideWhenUsed="1"/>
+    <w:lsdException w:name="Balloon Text" w:semiHidden="1" w:unhideWhenUsed="1"/>
     <w:lsdException w:name="Placeholder Text" w:semiHidden="1" w:uiPriority="99"/>
     <w:lsdException w:name="No Spacing" w:uiPriority="99"/>
     <w:lsdException w:name="Light Shading" w:uiPriority="60"/>
@@ -8567,6 +8344,7 @@
     <w:lsdException w:name="List Table 5 Dark Accent 6" w:uiPriority="50"/>
     <w:lsdException w:name="List Table 6 Colorful Accent 6" w:uiPriority="51"/>
     <w:lsdException w:name="List Table 7 Colorful Accent 6" w:uiPriority="52"/>
+    <w:lsdException w:name="Mention" w:semiHidden="1" w:uiPriority="99" w:unhideWhenUsed="1"/>
   </w:latentStyles>
   <w:style w:type="paragraph" w:default="1" w:styleId="a">
     <w:name w:val="Normal"/>

</xml_diff>

<commit_message>
some changes in login area for better communication, thanks the work of Rong&Fan
</commit_message>
<xml_diff>
--- a/doc/协议.docx
+++ b/doc/协议.docx
@@ -1,6 +1,6 @@
 
 <file path=word/document.xml><?xml version="1.0" encoding="utf-8"?>
-<w:document xmlns:wpc="http://schemas.microsoft.com/office/word/2010/wordprocessingCanvas" xmlns:mc="http://schemas.openxmlformats.org/markup-compatibility/2006" xmlns:o="urn:schemas-microsoft-com:office:office" xmlns:r="http://schemas.openxmlformats.org/officeDocument/2006/relationships" xmlns:m="http://schemas.openxmlformats.org/officeDocument/2006/math" xmlns:v="urn:schemas-microsoft-com:vml" xmlns:wp14="http://schemas.microsoft.com/office/word/2010/wordprocessingDrawing" xmlns:wp="http://schemas.openxmlformats.org/drawingml/2006/wordprocessingDrawing" xmlns:w10="urn:schemas-microsoft-com:office:word" xmlns:w="http://schemas.openxmlformats.org/wordprocessingml/2006/main" xmlns:w14="http://schemas.microsoft.com/office/word/2010/wordml" xmlns:w15="http://schemas.microsoft.com/office/word/2012/wordml" xmlns:wpg="http://schemas.microsoft.com/office/word/2010/wordprocessingGroup" xmlns:wpi="http://schemas.microsoft.com/office/word/2010/wordprocessingInk" xmlns:wne="http://schemas.microsoft.com/office/word/2006/wordml" xmlns:wps="http://schemas.microsoft.com/office/word/2010/wordprocessingShape" mc:Ignorable="w14 w15 wp14">
+<w:document xmlns:wpc="http://schemas.microsoft.com/office/word/2010/wordprocessingCanvas" xmlns:cx="http://schemas.microsoft.com/office/drawing/2014/chartex" xmlns:cx1="http://schemas.microsoft.com/office/drawing/2015/9/8/chartex" xmlns:cx2="http://schemas.microsoft.com/office/drawing/2015/10/21/chartex" xmlns:mc="http://schemas.openxmlformats.org/markup-compatibility/2006" xmlns:o="urn:schemas-microsoft-com:office:office" xmlns:r="http://schemas.openxmlformats.org/officeDocument/2006/relationships" xmlns:m="http://schemas.openxmlformats.org/officeDocument/2006/math" xmlns:v="urn:schemas-microsoft-com:vml" xmlns:wp14="http://schemas.microsoft.com/office/word/2010/wordprocessingDrawing" xmlns:wp="http://schemas.openxmlformats.org/drawingml/2006/wordprocessingDrawing" xmlns:w10="urn:schemas-microsoft-com:office:word" xmlns:w="http://schemas.openxmlformats.org/wordprocessingml/2006/main" xmlns:w14="http://schemas.microsoft.com/office/word/2010/wordml" xmlns:w15="http://schemas.microsoft.com/office/word/2012/wordml" xmlns:w16se="http://schemas.microsoft.com/office/word/2015/wordml/symex" xmlns:wpg="http://schemas.microsoft.com/office/word/2010/wordprocessingGroup" xmlns:wpi="http://schemas.microsoft.com/office/word/2010/wordprocessingInk" xmlns:wne="http://schemas.microsoft.com/office/word/2006/wordml" xmlns:wps="http://schemas.microsoft.com/office/word/2010/wordprocessingShape" mc:Ignorable="w14 w15 w16se wp14">
   <w:body>
     <w:p>
       <w:pPr>
@@ -359,6 +359,7 @@
         </w:tabs>
         <w:jc w:val="left"/>
       </w:pPr>
+      <w:proofErr w:type="gramStart"/>
       <w:r>
         <w:rPr>
           <w:rFonts w:hint="eastAsia"/>
@@ -375,6 +376,7 @@
         <w:t>“</w:t>
       </w:r>
       <w:proofErr w:type="spellStart"/>
+      <w:proofErr w:type="gramEnd"/>
       <w:r>
         <w:rPr>
           <w:rFonts w:hint="eastAsia"/>
@@ -398,6 +400,12 @@
           <w:rFonts w:hint="eastAsia"/>
         </w:rPr>
         <w:t>x</w:t>
+      </w:r>
+      <w:r>
+        <w:t>”</w:t>
+      </w:r>
+      <w:r>
+        <w:t>,”username”:”x</w:t>
       </w:r>
       <w:proofErr w:type="spellEnd"/>
       <w:r>
@@ -417,6 +425,8 @@
         </w:tabs>
         <w:jc w:val="left"/>
       </w:pPr>
+      <w:bookmarkStart w:id="1" w:name="_GoBack"/>
+      <w:bookmarkEnd w:id="1"/>
     </w:p>
     <w:p>
       <w:pPr>
@@ -468,8 +478,6 @@
         </w:rPr>
         <w:t>教师和学生</w:t>
       </w:r>
-      <w:bookmarkStart w:id="1" w:name="_GoBack"/>
-      <w:bookmarkEnd w:id="1"/>
       <w:r>
         <w:rPr>
           <w:rFonts w:hint="eastAsia"/>
@@ -845,10 +853,7 @@
       </w:r>
       <w:proofErr w:type="gramEnd"/>
       <w:r>
-        <w:t>,</w:t>
-      </w:r>
-      <w:r>
-        <w:t>‘</w:t>
+        <w:t>,‘</w:t>
       </w:r>
       <w:r>
         <w:rPr>
@@ -3857,24 +3862,24 @@
         </w:tabs>
         <w:jc w:val="left"/>
       </w:pPr>
-      <w:proofErr w:type="gramStart"/>
-      <w:r>
-        <w:rPr>
-          <w:rFonts w:hint="eastAsia"/>
-        </w:rPr>
-        <w:t>[ {</w:t>
-      </w:r>
-      <w:proofErr w:type="gramEnd"/>
-      <w:r>
-        <w:rPr>
-          <w:rFonts w:hint="eastAsia"/>
-        </w:rPr>
-        <w:t xml:space="preserve"> </w:t>
+      <w:r>
+        <w:rPr>
+          <w:rFonts w:hint="eastAsia"/>
+        </w:rPr>
+        <w:t xml:space="preserve">[ </w:t>
+      </w:r>
+      <w:proofErr w:type="gramStart"/>
+      <w:r>
+        <w:rPr>
+          <w:rFonts w:hint="eastAsia"/>
+        </w:rPr>
+        <w:t xml:space="preserve">{ </w:t>
       </w:r>
       <w:r>
         <w:t>‘</w:t>
       </w:r>
       <w:proofErr w:type="spellStart"/>
+      <w:proofErr w:type="gramEnd"/>
       <w:r>
         <w:rPr>
           <w:rFonts w:hint="eastAsia"/>
@@ -5034,10 +5039,10 @@
         <w:t>”</w:t>
       </w:r>
       <w:proofErr w:type="spellStart"/>
-      <w:proofErr w:type="gramEnd"/>
       <w:r>
         <w:t>key</w:t>
       </w:r>
+      <w:proofErr w:type="gramEnd"/>
       <w:r>
         <w:t>”</w:t>
       </w:r>
@@ -5128,9 +5133,6 @@
     <w:p>
       <w:pPr>
         <w:pStyle w:val="2"/>
-        <w:rPr>
-          <w:rFonts w:hint="eastAsia"/>
-        </w:rPr>
       </w:pPr>
       <w:r>
         <w:rPr>
@@ -7559,8 +7561,8 @@
 </file>
 
 <file path=word/numbering.xml><?xml version="1.0" encoding="utf-8"?>
-<w:numbering xmlns:wpc="http://schemas.microsoft.com/office/word/2010/wordprocessingCanvas" xmlns:mc="http://schemas.openxmlformats.org/markup-compatibility/2006" xmlns:o="urn:schemas-microsoft-com:office:office" xmlns:r="http://schemas.openxmlformats.org/officeDocument/2006/relationships" xmlns:m="http://schemas.openxmlformats.org/officeDocument/2006/math" xmlns:v="urn:schemas-microsoft-com:vml" xmlns:wp14="http://schemas.microsoft.com/office/word/2010/wordprocessingDrawing" xmlns:wp="http://schemas.openxmlformats.org/drawingml/2006/wordprocessingDrawing" xmlns:w10="urn:schemas-microsoft-com:office:word" xmlns:w="http://schemas.openxmlformats.org/wordprocessingml/2006/main" xmlns:w14="http://schemas.microsoft.com/office/word/2010/wordml" xmlns:w15="http://schemas.microsoft.com/office/word/2012/wordml" xmlns:wpg="http://schemas.microsoft.com/office/word/2010/wordprocessingGroup" xmlns:wpi="http://schemas.microsoft.com/office/word/2010/wordprocessingInk" xmlns:wne="http://schemas.microsoft.com/office/word/2006/wordml" xmlns:wps="http://schemas.microsoft.com/office/word/2010/wordprocessingShape" mc:Ignorable="w14 w15 wp14">
-  <w:abstractNum w:abstractNumId="0">
+<w:numbering xmlns:wpc="http://schemas.microsoft.com/office/word/2010/wordprocessingCanvas" xmlns:cx="http://schemas.microsoft.com/office/drawing/2014/chartex" xmlns:cx1="http://schemas.microsoft.com/office/drawing/2015/9/8/chartex" xmlns:cx2="http://schemas.microsoft.com/office/drawing/2015/10/21/chartex" xmlns:mc="http://schemas.openxmlformats.org/markup-compatibility/2006" xmlns:o="urn:schemas-microsoft-com:office:office" xmlns:r="http://schemas.openxmlformats.org/officeDocument/2006/relationships" xmlns:m="http://schemas.openxmlformats.org/officeDocument/2006/math" xmlns:v="urn:schemas-microsoft-com:vml" xmlns:wp14="http://schemas.microsoft.com/office/word/2010/wordprocessingDrawing" xmlns:wp="http://schemas.openxmlformats.org/drawingml/2006/wordprocessingDrawing" xmlns:w10="urn:schemas-microsoft-com:office:word" xmlns:w="http://schemas.openxmlformats.org/wordprocessingml/2006/main" xmlns:w14="http://schemas.microsoft.com/office/word/2010/wordml" xmlns:w15="http://schemas.microsoft.com/office/word/2012/wordml" xmlns:w16se="http://schemas.microsoft.com/office/word/2015/wordml/symex" xmlns:wpg="http://schemas.microsoft.com/office/word/2010/wordprocessingGroup" xmlns:wpi="http://schemas.microsoft.com/office/word/2010/wordprocessingInk" xmlns:wne="http://schemas.microsoft.com/office/word/2006/wordml" xmlns:wps="http://schemas.microsoft.com/office/word/2010/wordprocessingShape" mc:Ignorable="w14 w15 w16se wp14">
+  <w:abstractNum w:abstractNumId="0" w15:restartNumberingAfterBreak="0">
     <w:nsid w:val="55BF3987"/>
     <w:multiLevelType w:val="hybridMultilevel"/>
     <w:tmpl w:val="482E7038"/>
@@ -7649,7 +7651,7 @@
       </w:pPr>
     </w:lvl>
   </w:abstractNum>
-  <w:abstractNum w:abstractNumId="1">
+  <w:abstractNum w:abstractNumId="1" w15:restartNumberingAfterBreak="0">
     <w:nsid w:val="577B84F2"/>
     <w:multiLevelType w:val="singleLevel"/>
     <w:tmpl w:val="577B84F2"/>
@@ -7661,7 +7663,7 @@
       <w:lvlJc w:val="left"/>
     </w:lvl>
   </w:abstractNum>
-  <w:abstractNum w:abstractNumId="2">
+  <w:abstractNum w:abstractNumId="2" w15:restartNumberingAfterBreak="0">
     <w:nsid w:val="577B8918"/>
     <w:multiLevelType w:val="singleLevel"/>
     <w:tmpl w:val="577B8918"/>
@@ -7673,7 +7675,7 @@
       <w:lvlJc w:val="left"/>
     </w:lvl>
   </w:abstractNum>
-  <w:abstractNum w:abstractNumId="3">
+  <w:abstractNum w:abstractNumId="3" w15:restartNumberingAfterBreak="0">
     <w:nsid w:val="577B9C36"/>
     <w:multiLevelType w:val="singleLevel"/>
     <w:tmpl w:val="577B9C36"/>
@@ -7701,7 +7703,7 @@
 </file>
 
 <file path=word/styles.xml><?xml version="1.0" encoding="utf-8"?>
-<w:styles xmlns:mc="http://schemas.openxmlformats.org/markup-compatibility/2006" xmlns:r="http://schemas.openxmlformats.org/officeDocument/2006/relationships" xmlns:w="http://schemas.openxmlformats.org/wordprocessingml/2006/main" xmlns:w14="http://schemas.microsoft.com/office/word/2010/wordml" xmlns:w15="http://schemas.microsoft.com/office/word/2012/wordml" mc:Ignorable="w14 w15">
+<w:styles xmlns:mc="http://schemas.openxmlformats.org/markup-compatibility/2006" xmlns:r="http://schemas.openxmlformats.org/officeDocument/2006/relationships" xmlns:w="http://schemas.openxmlformats.org/wordprocessingml/2006/main" xmlns:w14="http://schemas.microsoft.com/office/word/2010/wordml" xmlns:w15="http://schemas.microsoft.com/office/word/2012/wordml" xmlns:w16se="http://schemas.microsoft.com/office/word/2015/wordml/symex" mc:Ignorable="w14 w15 w16se">
   <w:docDefaults>
     <w:rPrDefault>
       <w:rPr>
@@ -7711,7 +7713,7 @@
     </w:rPrDefault>
     <w:pPrDefault/>
   </w:docDefaults>
-  <w:latentStyles w:defLockedState="0" w:defUIPriority="0" w:defSemiHidden="0" w:defUnhideWhenUsed="0" w:defQFormat="0" w:count="371">
+  <w:latentStyles w:defLockedState="0" w:defUIPriority="0" w:defSemiHidden="0" w:defUnhideWhenUsed="0" w:defQFormat="0" w:count="372">
     <w:lsdException w:name="Normal" w:qFormat="1"/>
     <w:lsdException w:name="heading 1" w:qFormat="1"/>
     <w:lsdException w:name="heading 2" w:semiHidden="1" w:unhideWhenUsed="1" w:qFormat="1"/>
@@ -7731,7 +7733,6 @@
     <w:lsdException w:name="HTML Top of Form" w:semiHidden="1" w:uiPriority="99" w:unhideWhenUsed="1"/>
     <w:lsdException w:name="HTML Bottom of Form" w:semiHidden="1" w:uiPriority="99" w:unhideWhenUsed="1"/>
     <w:lsdException w:name="HTML Variable" w:semiHidden="1" w:unhideWhenUsed="1"/>
-    <w:lsdException w:name="Normal Table" w:semiHidden="1" w:unhideWhenUsed="1"/>
     <w:lsdException w:name="No List" w:semiHidden="1" w:uiPriority="99" w:unhideWhenUsed="1"/>
     <w:lsdException w:name="Outline List 1" w:semiHidden="1" w:uiPriority="99" w:unhideWhenUsed="1"/>
     <w:lsdException w:name="Outline List 2" w:semiHidden="1" w:uiPriority="99" w:unhideWhenUsed="1"/>
@@ -7777,9 +7778,7 @@
     <w:lsdException w:name="Table Subtle 2" w:semiHidden="1" w:unhideWhenUsed="1"/>
     <w:lsdException w:name="Table Web 1" w:semiHidden="1" w:unhideWhenUsed="1"/>
     <w:lsdException w:name="Table Web 2" w:semiHidden="1" w:unhideWhenUsed="1"/>
-    <w:lsdException w:name="Table Web 3" w:semiHidden="1" w:unhideWhenUsed="1"/>
     <w:lsdException w:name="Balloon Text" w:semiHidden="1" w:unhideWhenUsed="1"/>
-    <w:lsdException w:name="Table Theme" w:semiHidden="1" w:unhideWhenUsed="1"/>
     <w:lsdException w:name="Placeholder Text" w:semiHidden="1" w:uiPriority="99"/>
     <w:lsdException w:name="No Spacing" w:uiPriority="99"/>
     <w:lsdException w:name="Light Shading" w:uiPriority="60"/>
@@ -7995,6 +7994,7 @@
     <w:lsdException w:name="List Table 5 Dark Accent 6" w:uiPriority="50"/>
     <w:lsdException w:name="List Table 6 Colorful Accent 6" w:uiPriority="51"/>
     <w:lsdException w:name="List Table 7 Colorful Accent 6" w:uiPriority="52"/>
+    <w:lsdException w:name="Mention" w:semiHidden="1" w:uiPriority="99" w:unhideWhenUsed="1"/>
   </w:latentStyles>
   <w:style w:type="paragraph" w:default="1" w:styleId="a">
     <w:name w:val="Normal"/>

</xml_diff>

<commit_message>
add for add task
</commit_message>
<xml_diff>
--- a/doc/协议.docx
+++ b/doc/协议.docx
@@ -6,6 +6,7 @@
       <w:pPr>
         <w:pStyle w:val="2"/>
       </w:pPr>
+      <w:bookmarkStart w:id="0" w:name="_GoBack"/>
       <w:r>
         <w:rPr>
           <w:rFonts w:hint="eastAsia"/>
@@ -49,6 +50,7 @@
           </wp:inline>
         </w:drawing>
       </w:r>
+      <w:bookmarkEnd w:id="0"/>
       <w:r>
         <w:rPr>
           <w:rFonts w:hint="eastAsia"/>
@@ -90,18 +92,22 @@
         </w:rPr>
         <w:t>:</w:t>
       </w:r>
-      <w:r>
-        <w:t>”</w:t>
-      </w:r>
-      <w:r>
-        <w:rPr>
-          <w:rFonts w:hint="eastAsia"/>
-        </w:rPr>
-        <w:t>x</w:t>
-      </w:r>
-      <w:r>
-        <w:t>”</w:t>
-      </w:r>
+      <w:proofErr w:type="gramStart"/>
+      <w:r>
+        <w:t>”</w:t>
+      </w:r>
+      <w:proofErr w:type="gramEnd"/>
+      <w:r>
+        <w:rPr>
+          <w:rFonts w:hint="eastAsia"/>
+        </w:rPr>
+        <w:t>x</w:t>
+      </w:r>
+      <w:proofErr w:type="gramStart"/>
+      <w:r>
+        <w:t>”</w:t>
+      </w:r>
+      <w:proofErr w:type="gramEnd"/>
       <w:r>
         <w:rPr>
           <w:rFonts w:hint="eastAsia"/>
@@ -111,6 +117,7 @@
       <w:r>
         <w:t>“</w:t>
       </w:r>
+      <w:proofErr w:type="spellStart"/>
       <w:r>
         <w:rPr>
           <w:rFonts w:hint="eastAsia"/>
@@ -126,18 +133,23 @@
         </w:rPr>
         <w:t>:</w:t>
       </w:r>
-      <w:r>
-        <w:t>”</w:t>
-      </w:r>
-      <w:r>
-        <w:rPr>
-          <w:rFonts w:hint="eastAsia"/>
-        </w:rPr>
-        <w:t>x</w:t>
-      </w:r>
-      <w:r>
-        <w:t>”</w:t>
-      </w:r>
+      <w:proofErr w:type="gramStart"/>
+      <w:r>
+        <w:t>”</w:t>
+      </w:r>
+      <w:proofErr w:type="gramEnd"/>
+      <w:r>
+        <w:rPr>
+          <w:rFonts w:hint="eastAsia"/>
+        </w:rPr>
+        <w:t>x</w:t>
+      </w:r>
+      <w:proofErr w:type="spellEnd"/>
+      <w:proofErr w:type="gramStart"/>
+      <w:r>
+        <w:t>”</w:t>
+      </w:r>
+      <w:proofErr w:type="gramEnd"/>
       <w:r>
         <w:rPr>
           <w:rFonts w:hint="eastAsia"/>
@@ -164,7 +176,7 @@
         </w:tabs>
         <w:jc w:val="left"/>
       </w:pPr>
-      <w:bookmarkStart w:id="0" w:name="OLE_LINK9"/>
+      <w:bookmarkStart w:id="1" w:name="OLE_LINK9"/>
       <w:r>
         <w:rPr>
           <w:rFonts w:hint="eastAsia"/>
@@ -174,6 +186,7 @@
       <w:r>
         <w:t>“</w:t>
       </w:r>
+      <w:proofErr w:type="spellStart"/>
       <w:r>
         <w:rPr>
           <w:rFonts w:hint="eastAsia"/>
@@ -198,6 +211,7 @@
         </w:rPr>
         <w:t>x</w:t>
       </w:r>
+      <w:proofErr w:type="spellEnd"/>
       <w:r>
         <w:t>”</w:t>
       </w:r>
@@ -208,7 +222,7 @@
         <w:t>}</w:t>
       </w:r>
     </w:p>
-    <w:bookmarkEnd w:id="0"/>
+    <w:bookmarkEnd w:id="1"/>
     <w:p>
       <w:pPr>
         <w:tabs>
@@ -257,18 +271,22 @@
         </w:rPr>
         <w:t>:</w:t>
       </w:r>
-      <w:r>
-        <w:t>”</w:t>
-      </w:r>
-      <w:r>
-        <w:rPr>
-          <w:rFonts w:hint="eastAsia"/>
-        </w:rPr>
-        <w:t>x</w:t>
-      </w:r>
-      <w:r>
-        <w:t>”</w:t>
-      </w:r>
+      <w:proofErr w:type="gramStart"/>
+      <w:r>
+        <w:t>”</w:t>
+      </w:r>
+      <w:proofErr w:type="gramEnd"/>
+      <w:r>
+        <w:rPr>
+          <w:rFonts w:hint="eastAsia"/>
+        </w:rPr>
+        <w:t>x</w:t>
+      </w:r>
+      <w:proofErr w:type="gramStart"/>
+      <w:r>
+        <w:t>”</w:t>
+      </w:r>
+      <w:proofErr w:type="gramEnd"/>
       <w:r>
         <w:rPr>
           <w:rFonts w:hint="eastAsia"/>
@@ -278,6 +296,7 @@
       <w:r>
         <w:t>“</w:t>
       </w:r>
+      <w:proofErr w:type="spellStart"/>
       <w:r>
         <w:rPr>
           <w:rFonts w:hint="eastAsia"/>
@@ -293,18 +312,23 @@
         </w:rPr>
         <w:t>:</w:t>
       </w:r>
-      <w:r>
-        <w:t>”</w:t>
-      </w:r>
-      <w:r>
-        <w:rPr>
-          <w:rFonts w:hint="eastAsia"/>
-        </w:rPr>
-        <w:t>x</w:t>
-      </w:r>
-      <w:r>
-        <w:t>”</w:t>
-      </w:r>
+      <w:proofErr w:type="gramStart"/>
+      <w:r>
+        <w:t>”</w:t>
+      </w:r>
+      <w:proofErr w:type="gramEnd"/>
+      <w:r>
+        <w:rPr>
+          <w:rFonts w:hint="eastAsia"/>
+        </w:rPr>
+        <w:t>x</w:t>
+      </w:r>
+      <w:proofErr w:type="spellEnd"/>
+      <w:proofErr w:type="gramStart"/>
+      <w:r>
+        <w:t>”</w:t>
+      </w:r>
+      <w:proofErr w:type="gramEnd"/>
       <w:r>
         <w:rPr>
           <w:rFonts w:hint="eastAsia"/>
@@ -352,6 +376,7 @@
       <w:r>
         <w:t>“</w:t>
       </w:r>
+      <w:proofErr w:type="spellStart"/>
       <w:r>
         <w:rPr>
           <w:rFonts w:hint="eastAsia"/>
@@ -380,7 +405,11 @@
         <w:t>”</w:t>
       </w:r>
       <w:r>
-        <w:t>,”username”:”x”</w:t>
+        <w:t>,”username”:”x</w:t>
+      </w:r>
+      <w:proofErr w:type="spellEnd"/>
+      <w:r>
+        <w:t>”</w:t>
       </w:r>
       <w:r>
         <w:rPr>
@@ -485,6 +514,7 @@
       <w:r>
         <w:t>“</w:t>
       </w:r>
+      <w:proofErr w:type="spellStart"/>
       <w:r>
         <w:rPr>
           <w:rFonts w:hint="eastAsia"/>
@@ -509,6 +539,7 @@
         </w:rPr>
         <w:t>x</w:t>
       </w:r>
+      <w:proofErr w:type="spellEnd"/>
       <w:r>
         <w:t>”</w:t>
       </w:r>
@@ -553,18 +584,22 @@
         </w:rPr>
         <w:t>:</w:t>
       </w:r>
-      <w:r>
-        <w:t>”</w:t>
-      </w:r>
+      <w:proofErr w:type="gramStart"/>
+      <w:r>
+        <w:t>”</w:t>
+      </w:r>
+      <w:proofErr w:type="gramEnd"/>
       <w:r>
         <w:rPr>
           <w:rFonts w:hint="eastAsia"/>
         </w:rPr>
         <w:t>301</w:t>
       </w:r>
-      <w:r>
-        <w:t>”</w:t>
-      </w:r>
+      <w:proofErr w:type="gramStart"/>
+      <w:r>
+        <w:t>”</w:t>
+      </w:r>
+      <w:proofErr w:type="gramEnd"/>
       <w:r>
         <w:rPr>
           <w:rFonts w:hint="eastAsia"/>
@@ -574,33 +609,39 @@
       <w:r>
         <w:t>“</w:t>
       </w:r>
+      <w:proofErr w:type="spellStart"/>
       <w:r>
         <w:rPr>
           <w:rFonts w:hint="eastAsia"/>
         </w:rPr>
         <w:t>cName</w:t>
       </w:r>
-      <w:r>
-        <w:t>”</w:t>
-      </w:r>
-      <w:r>
-        <w:rPr>
-          <w:rFonts w:hint="eastAsia"/>
-        </w:rPr>
-        <w:t>:</w:t>
-      </w:r>
-      <w:r>
-        <w:t>”</w:t>
-      </w:r>
+      <w:proofErr w:type="spellEnd"/>
+      <w:r>
+        <w:t>”</w:t>
+      </w:r>
+      <w:r>
+        <w:rPr>
+          <w:rFonts w:hint="eastAsia"/>
+        </w:rPr>
+        <w:t>:</w:t>
+      </w:r>
+      <w:proofErr w:type="gramStart"/>
+      <w:r>
+        <w:t>”</w:t>
+      </w:r>
+      <w:proofErr w:type="gramEnd"/>
       <w:r>
         <w:rPr>
           <w:rFonts w:hint="eastAsia"/>
         </w:rPr>
         <w:t>计算机网络</w:t>
       </w:r>
-      <w:r>
-        <w:t>”</w:t>
-      </w:r>
+      <w:proofErr w:type="gramStart"/>
+      <w:r>
+        <w:t>”</w:t>
+      </w:r>
+      <w:proofErr w:type="gramEnd"/>
       <w:r>
         <w:rPr>
           <w:rFonts w:hint="eastAsia"/>
@@ -610,33 +651,39 @@
       <w:r>
         <w:t>“</w:t>
       </w:r>
+      <w:proofErr w:type="spellStart"/>
       <w:r>
         <w:rPr>
           <w:rFonts w:hint="eastAsia"/>
         </w:rPr>
         <w:t>Descripition</w:t>
       </w:r>
-      <w:r>
-        <w:t>”</w:t>
-      </w:r>
-      <w:r>
-        <w:rPr>
-          <w:rFonts w:hint="eastAsia"/>
-        </w:rPr>
-        <w:t>:</w:t>
-      </w:r>
-      <w:r>
-        <w:t>”</w:t>
-      </w:r>
-      <w:r>
-        <w:rPr>
-          <w:rFonts w:hint="eastAsia"/>
-        </w:rPr>
-        <w:t>x</w:t>
-      </w:r>
-      <w:r>
-        <w:t>”</w:t>
-      </w:r>
+      <w:proofErr w:type="spellEnd"/>
+      <w:r>
+        <w:t>”</w:t>
+      </w:r>
+      <w:r>
+        <w:rPr>
+          <w:rFonts w:hint="eastAsia"/>
+        </w:rPr>
+        <w:t>:</w:t>
+      </w:r>
+      <w:proofErr w:type="gramStart"/>
+      <w:r>
+        <w:t>”</w:t>
+      </w:r>
+      <w:proofErr w:type="gramEnd"/>
+      <w:r>
+        <w:rPr>
+          <w:rFonts w:hint="eastAsia"/>
+        </w:rPr>
+        <w:t>x</w:t>
+      </w:r>
+      <w:proofErr w:type="gramStart"/>
+      <w:r>
+        <w:t>”</w:t>
+      </w:r>
+      <w:proofErr w:type="gramEnd"/>
       <w:r>
         <w:rPr>
           <w:rFonts w:hint="eastAsia"/>
@@ -661,9 +708,11 @@
         </w:rPr>
         <w:t>:</w:t>
       </w:r>
-      <w:r>
-        <w:t>”</w:t>
-      </w:r>
+      <w:proofErr w:type="gramStart"/>
+      <w:r>
+        <w:t>”</w:t>
+      </w:r>
+      <w:proofErr w:type="gramEnd"/>
       <w:r>
         <w:rPr>
           <w:rFonts w:hint="eastAsia"/>
@@ -676,9 +725,11 @@
         </w:rPr>
         <w:t>301</w:t>
       </w:r>
-      <w:r>
-        <w:t>”</w:t>
-      </w:r>
+      <w:proofErr w:type="gramStart"/>
+      <w:r>
+        <w:t>”</w:t>
+      </w:r>
+      <w:proofErr w:type="gramEnd"/>
       <w:r>
         <w:rPr>
           <w:rFonts w:hint="eastAsia"/>
@@ -703,18 +754,22 @@
         </w:rPr>
         <w:t>:</w:t>
       </w:r>
-      <w:r>
-        <w:t>”</w:t>
-      </w:r>
+      <w:proofErr w:type="gramStart"/>
+      <w:r>
+        <w:t>”</w:t>
+      </w:r>
+      <w:proofErr w:type="gramEnd"/>
       <w:r>
         <w:rPr>
           <w:rFonts w:hint="eastAsia"/>
         </w:rPr>
         <w:t>2016-07-01</w:t>
       </w:r>
-      <w:r>
-        <w:t>”</w:t>
-      </w:r>
+      <w:proofErr w:type="gramStart"/>
+      <w:r>
+        <w:t>”</w:t>
+      </w:r>
+      <w:proofErr w:type="gramEnd"/>
       <w:r>
         <w:rPr>
           <w:rFonts w:hint="eastAsia"/>
@@ -739,18 +794,22 @@
         </w:rPr>
         <w:t>:</w:t>
       </w:r>
-      <w:r>
-        <w:t>”</w:t>
-      </w:r>
+      <w:proofErr w:type="gramStart"/>
+      <w:r>
+        <w:t>”</w:t>
+      </w:r>
+      <w:proofErr w:type="gramEnd"/>
       <w:r>
         <w:rPr>
           <w:rFonts w:hint="eastAsia"/>
         </w:rPr>
         <w:t>2016-07-05</w:t>
       </w:r>
-      <w:r>
-        <w:t>”</w:t>
-      </w:r>
+      <w:proofErr w:type="gramStart"/>
+      <w:r>
+        <w:t>”</w:t>
+      </w:r>
+      <w:proofErr w:type="gramEnd"/>
       <w:r>
         <w:rPr>
           <w:rFonts w:hint="eastAsia"/>
@@ -775,18 +834,22 @@
         </w:rPr>
         <w:t>:</w:t>
       </w:r>
-      <w:r>
-        <w:t>”</w:t>
-      </w:r>
+      <w:proofErr w:type="gramStart"/>
+      <w:r>
+        <w:t>”</w:t>
+      </w:r>
+      <w:proofErr w:type="gramEnd"/>
       <w:r>
         <w:rPr>
           <w:rFonts w:hint="eastAsia"/>
         </w:rPr>
         <w:t>201</w:t>
       </w:r>
-      <w:r>
-        <w:t>”</w:t>
-      </w:r>
+      <w:proofErr w:type="gramStart"/>
+      <w:r>
+        <w:t>”</w:t>
+      </w:r>
+      <w:proofErr w:type="gramEnd"/>
       <w:r>
         <w:t>,‘</w:t>
       </w:r>
@@ -805,18 +868,22 @@
         </w:rPr>
         <w:t xml:space="preserve"> : </w:t>
       </w:r>
-      <w:r>
-        <w:t>’</w:t>
-      </w:r>
+      <w:proofErr w:type="gramStart"/>
+      <w:r>
+        <w:t>’</w:t>
+      </w:r>
+      <w:proofErr w:type="gramEnd"/>
       <w:r>
         <w:rPr>
           <w:rFonts w:hint="eastAsia"/>
         </w:rPr>
         <w:t xml:space="preserve">x </w:t>
       </w:r>
-      <w:r>
-        <w:t>’</w:t>
-      </w:r>
+      <w:proofErr w:type="gramStart"/>
+      <w:r>
+        <w:t>’</w:t>
+      </w:r>
+      <w:proofErr w:type="gramEnd"/>
       <w:r>
         <w:rPr>
           <w:rFonts w:hint="eastAsia"/>
@@ -869,12 +936,14 @@
       <w:r>
         <w:t>view/</w:t>
       </w:r>
+      <w:proofErr w:type="spellStart"/>
       <w:r>
         <w:t>finished_</w:t>
       </w:r>
       <w:r>
         <w:t>task</w:t>
       </w:r>
+      <w:proofErr w:type="spellEnd"/>
     </w:p>
     <w:p>
       <w:pPr>
@@ -892,12 +961,14 @@
       <w:r>
         <w:t>“</w:t>
       </w:r>
+      <w:proofErr w:type="spellStart"/>
       <w:r>
         <w:rPr>
           <w:rFonts w:hint="eastAsia"/>
         </w:rPr>
         <w:t>cID</w:t>
       </w:r>
+      <w:proofErr w:type="spellEnd"/>
       <w:r>
         <w:t>”</w:t>
       </w:r>
@@ -928,12 +999,14 @@
       <w:r>
         <w:t>“</w:t>
       </w:r>
+      <w:proofErr w:type="spellStart"/>
       <w:r>
         <w:rPr>
           <w:rFonts w:hint="eastAsia"/>
         </w:rPr>
         <w:t>TaskIndex</w:t>
       </w:r>
+      <w:proofErr w:type="spellEnd"/>
       <w:r>
         <w:t>”</w:t>
       </w:r>
@@ -964,6 +1037,7 @@
       <w:r>
         <w:t>“</w:t>
       </w:r>
+      <w:proofErr w:type="spellStart"/>
       <w:r>
         <w:rPr>
           <w:rFonts w:hint="eastAsia"/>
@@ -988,6 +1062,7 @@
         </w:rPr>
         <w:t>x</w:t>
       </w:r>
+      <w:proofErr w:type="spellEnd"/>
       <w:r>
         <w:t>”</w:t>
       </w:r>
@@ -1014,6 +1089,7 @@
       <w:r>
         <w:t>“</w:t>
       </w:r>
+      <w:proofErr w:type="spellStart"/>
       <w:r>
         <w:rPr>
           <w:rFonts w:hint="eastAsia"/>
@@ -1038,6 +1114,7 @@
         </w:rPr>
         <w:t>x</w:t>
       </w:r>
+      <w:proofErr w:type="spellEnd"/>
       <w:r>
         <w:t>”</w:t>
       </w:r>
@@ -1050,6 +1127,7 @@
       <w:r>
         <w:t>“</w:t>
       </w:r>
+      <w:proofErr w:type="spellStart"/>
       <w:r>
         <w:rPr>
           <w:rFonts w:hint="eastAsia"/>
@@ -1074,6 +1152,7 @@
         </w:rPr>
         <w:t>x</w:t>
       </w:r>
+      <w:proofErr w:type="spellEnd"/>
       <w:r>
         <w:t>’</w:t>
       </w:r>
@@ -1086,6 +1165,7 @@
       <w:r>
         <w:t>‘</w:t>
       </w:r>
+      <w:proofErr w:type="spellStart"/>
       <w:r>
         <w:rPr>
           <w:rFonts w:hint="eastAsia"/>
@@ -1110,6 +1190,7 @@
         </w:rPr>
         <w:t>x</w:t>
       </w:r>
+      <w:proofErr w:type="spellEnd"/>
       <w:r>
         <w:t>’</w:t>
       </w:r>
@@ -1122,12 +1203,14 @@
       <w:r>
         <w:t>‘</w:t>
       </w:r>
+      <w:proofErr w:type="spellStart"/>
       <w:r>
         <w:rPr>
           <w:rFonts w:hint="eastAsia"/>
         </w:rPr>
         <w:t>MaxGrade</w:t>
       </w:r>
+      <w:proofErr w:type="spellEnd"/>
       <w:r>
         <w:t>’</w:t>
       </w:r>
@@ -1158,12 +1241,14 @@
       <w:r>
         <w:t>‘</w:t>
       </w:r>
+      <w:proofErr w:type="spellStart"/>
       <w:r>
         <w:rPr>
           <w:rFonts w:hint="eastAsia"/>
         </w:rPr>
         <w:t>FilePath</w:t>
       </w:r>
+      <w:proofErr w:type="spellEnd"/>
       <w:r>
         <w:t>’</w:t>
       </w:r>
@@ -1194,12 +1279,14 @@
       <w:r>
         <w:t>‘</w:t>
       </w:r>
+      <w:proofErr w:type="spellStart"/>
       <w:r>
         <w:rPr>
           <w:rFonts w:hint="eastAsia"/>
         </w:rPr>
         <w:t>SubmitTime</w:t>
       </w:r>
+      <w:proofErr w:type="spellEnd"/>
       <w:r>
         <w:t>’</w:t>
       </w:r>
@@ -1230,6 +1317,7 @@
       <w:r>
         <w:t>‘</w:t>
       </w:r>
+      <w:proofErr w:type="spellStart"/>
       <w:r>
         <w:rPr>
           <w:rFonts w:hint="eastAsia"/>
@@ -1254,6 +1342,7 @@
         </w:rPr>
         <w:t>x</w:t>
       </w:r>
+      <w:proofErr w:type="spellEnd"/>
       <w:r>
         <w:t>’</w:t>
       </w:r>
@@ -1266,6 +1355,7 @@
       <w:r>
         <w:t>‘</w:t>
       </w:r>
+      <w:proofErr w:type="spellStart"/>
       <w:r>
         <w:rPr>
           <w:rFonts w:hint="eastAsia"/>
@@ -1290,6 +1380,7 @@
         </w:rPr>
         <w:t>x</w:t>
       </w:r>
+      <w:proofErr w:type="spellEnd"/>
       <w:r>
         <w:t>’</w:t>
       </w:r>
@@ -1350,7 +1441,7 @@
         </w:tabs>
         <w:jc w:val="left"/>
       </w:pPr>
-      <w:bookmarkStart w:id="1" w:name="OLE_LINK4"/>
+      <w:bookmarkStart w:id="2" w:name="OLE_LINK4"/>
       <w:r>
         <w:rPr>
           <w:rFonts w:hint="eastAsia"/>
@@ -1360,12 +1451,14 @@
       <w:r>
         <w:t>‘</w:t>
       </w:r>
+      <w:proofErr w:type="spellStart"/>
       <w:r>
         <w:rPr>
           <w:rFonts w:hint="eastAsia"/>
         </w:rPr>
         <w:t>cID</w:t>
       </w:r>
+      <w:proofErr w:type="spellEnd"/>
       <w:r>
         <w:t>’</w:t>
       </w:r>
@@ -1396,12 +1489,14 @@
       <w:r>
         <w:t>‘</w:t>
       </w:r>
+      <w:proofErr w:type="spellStart"/>
       <w:r>
         <w:rPr>
           <w:rFonts w:hint="eastAsia"/>
         </w:rPr>
         <w:t>TaskIndex</w:t>
       </w:r>
+      <w:proofErr w:type="spellEnd"/>
       <w:r>
         <w:t>’</w:t>
       </w:r>
@@ -1432,6 +1527,7 @@
       <w:r>
         <w:t>“</w:t>
       </w:r>
+      <w:proofErr w:type="spellStart"/>
       <w:r>
         <w:rPr>
           <w:rFonts w:hint="eastAsia"/>
@@ -1456,6 +1552,8 @@
         </w:rPr>
         <w:t>x</w:t>
       </w:r>
+      <w:proofErr w:type="spellEnd"/>
+      <w:proofErr w:type="gramStart"/>
       <w:r>
         <w:t>”</w:t>
       </w:r>
@@ -1471,7 +1569,8 @@
         </w:rPr>
         <w:t>}</w:t>
       </w:r>
-      <w:bookmarkEnd w:id="1"/>
+      <w:bookmarkEnd w:id="2"/>
+      <w:proofErr w:type="gramEnd"/>
     </w:p>
     <w:p>
       <w:pPr>
@@ -1495,12 +1594,14 @@
       <w:r>
         <w:t>‘</w:t>
       </w:r>
+      <w:proofErr w:type="spellStart"/>
       <w:r>
         <w:rPr>
           <w:rFonts w:hint="eastAsia"/>
         </w:rPr>
         <w:t>TaskIndex</w:t>
       </w:r>
+      <w:proofErr w:type="spellEnd"/>
       <w:r>
         <w:t>’</w:t>
       </w:r>
@@ -1531,6 +1632,7 @@
       <w:r>
         <w:t>‘</w:t>
       </w:r>
+      <w:proofErr w:type="spellStart"/>
       <w:r>
         <w:rPr>
           <w:rFonts w:hint="eastAsia"/>
@@ -1555,6 +1657,7 @@
         </w:rPr>
         <w:t>x</w:t>
       </w:r>
+      <w:proofErr w:type="spellEnd"/>
       <w:r>
         <w:t>’</w:t>
       </w:r>
@@ -1567,6 +1670,7 @@
       <w:r>
         <w:t>‘</w:t>
       </w:r>
+      <w:proofErr w:type="spellStart"/>
       <w:r>
         <w:rPr>
           <w:rFonts w:hint="eastAsia"/>
@@ -1591,6 +1695,7 @@
         </w:rPr>
         <w:t>x</w:t>
       </w:r>
+      <w:proofErr w:type="spellEnd"/>
       <w:r>
         <w:t>’</w:t>
       </w:r>
@@ -1603,6 +1708,7 @@
       <w:r>
         <w:t>‘</w:t>
       </w:r>
+      <w:proofErr w:type="spellStart"/>
       <w:r>
         <w:rPr>
           <w:rFonts w:hint="eastAsia"/>
@@ -1627,6 +1733,7 @@
         </w:rPr>
         <w:t>x</w:t>
       </w:r>
+      <w:proofErr w:type="spellEnd"/>
       <w:r>
         <w:t>’</w:t>
       </w:r>
@@ -1639,6 +1746,7 @@
       <w:r>
         <w:t>‘</w:t>
       </w:r>
+      <w:proofErr w:type="spellStart"/>
       <w:r>
         <w:rPr>
           <w:rFonts w:hint="eastAsia"/>
@@ -1663,6 +1771,7 @@
         </w:rPr>
         <w:t>x</w:t>
       </w:r>
+      <w:proofErr w:type="spellEnd"/>
       <w:r>
         <w:t>’</w:t>
       </w:r>
@@ -1675,12 +1784,14 @@
       <w:r>
         <w:t>‘</w:t>
       </w:r>
+      <w:proofErr w:type="spellStart"/>
       <w:r>
         <w:rPr>
           <w:rFonts w:hint="eastAsia"/>
         </w:rPr>
         <w:t>MaxGrade</w:t>
       </w:r>
+      <w:proofErr w:type="spellEnd"/>
       <w:r>
         <w:t>’</w:t>
       </w:r>
@@ -1769,12 +1880,14 @@
       <w:r>
         <w:t>‘</w:t>
       </w:r>
+      <w:proofErr w:type="spellStart"/>
       <w:r>
         <w:rPr>
           <w:rFonts w:hint="eastAsia"/>
         </w:rPr>
         <w:t>cID</w:t>
       </w:r>
+      <w:proofErr w:type="spellEnd"/>
       <w:r>
         <w:t>’</w:t>
       </w:r>
@@ -1805,12 +1918,14 @@
       <w:r>
         <w:t>‘</w:t>
       </w:r>
+      <w:proofErr w:type="spellStart"/>
       <w:r>
         <w:rPr>
           <w:rFonts w:hint="eastAsia"/>
         </w:rPr>
         <w:t>TaskIndex</w:t>
       </w:r>
+      <w:proofErr w:type="spellEnd"/>
       <w:r>
         <w:t>’</w:t>
       </w:r>
@@ -1841,6 +1956,7 @@
       <w:r>
         <w:t>“</w:t>
       </w:r>
+      <w:proofErr w:type="spellStart"/>
       <w:r>
         <w:rPr>
           <w:rFonts w:hint="eastAsia"/>
@@ -1865,6 +1981,7 @@
         </w:rPr>
         <w:t>x</w:t>
       </w:r>
+      <w:proofErr w:type="spellEnd"/>
       <w:r>
         <w:t>”</w:t>
       </w:r>
@@ -1971,8 +2088,13 @@
         <w:t>/</w:t>
       </w:r>
       <w:r>
-        <w:t>submit/team_task</w:t>
-      </w:r>
+        <w:t>submit/</w:t>
+      </w:r>
+      <w:proofErr w:type="spellStart"/>
+      <w:r>
+        <w:t>team_task</w:t>
+      </w:r>
+      <w:proofErr w:type="spellEnd"/>
     </w:p>
     <w:p>
       <w:pPr>
@@ -1990,12 +2112,14 @@
       <w:r>
         <w:t>“</w:t>
       </w:r>
+      <w:proofErr w:type="spellStart"/>
       <w:r>
         <w:rPr>
           <w:rFonts w:hint="eastAsia"/>
         </w:rPr>
         <w:t>teamID</w:t>
       </w:r>
+      <w:proofErr w:type="spellEnd"/>
       <w:r>
         <w:t>”</w:t>
       </w:r>
@@ -2026,12 +2150,14 @@
       <w:r>
         <w:t>“</w:t>
       </w:r>
+      <w:proofErr w:type="spellStart"/>
       <w:r>
         <w:rPr>
           <w:rFonts w:hint="eastAsia"/>
         </w:rPr>
         <w:t>TaskIndex</w:t>
       </w:r>
+      <w:proofErr w:type="spellEnd"/>
       <w:r>
         <w:t>”</w:t>
       </w:r>
@@ -2062,12 +2188,14 @@
       <w:r>
         <w:t>“</w:t>
       </w:r>
+      <w:proofErr w:type="spellStart"/>
       <w:r>
         <w:rPr>
           <w:rFonts w:hint="eastAsia"/>
         </w:rPr>
         <w:t>cID</w:t>
       </w:r>
+      <w:proofErr w:type="spellEnd"/>
       <w:r>
         <w:t>”</w:t>
       </w:r>
@@ -2098,12 +2226,14 @@
       <w:r>
         <w:t>“</w:t>
       </w:r>
+      <w:proofErr w:type="spellStart"/>
       <w:r>
         <w:rPr>
           <w:rFonts w:hint="eastAsia"/>
         </w:rPr>
         <w:t>FilePath</w:t>
       </w:r>
+      <w:proofErr w:type="spellEnd"/>
       <w:r>
         <w:t>”</w:t>
       </w:r>
@@ -2134,6 +2264,7 @@
       <w:r>
         <w:t>“</w:t>
       </w:r>
+      <w:proofErr w:type="spellStart"/>
       <w:r>
         <w:rPr>
           <w:rFonts w:hint="eastAsia"/>
@@ -2158,6 +2289,7 @@
         </w:rPr>
         <w:t>x</w:t>
       </w:r>
+      <w:proofErr w:type="spellEnd"/>
       <w:r>
         <w:t>”</w:t>
       </w:r>
@@ -2260,8 +2392,13 @@
         <w:t>/</w:t>
       </w:r>
       <w:r>
-        <w:t>view/finished_team_task</w:t>
-      </w:r>
+        <w:t>view/</w:t>
+      </w:r>
+      <w:proofErr w:type="spellStart"/>
+      <w:r>
+        <w:t>finished_team_task</w:t>
+      </w:r>
+      <w:proofErr w:type="spellEnd"/>
     </w:p>
     <w:p>
       <w:pPr>
@@ -2279,12 +2416,14 @@
       <w:r>
         <w:t>“</w:t>
       </w:r>
+      <w:proofErr w:type="spellStart"/>
       <w:r>
         <w:rPr>
           <w:rFonts w:hint="eastAsia"/>
         </w:rPr>
         <w:t>cID</w:t>
       </w:r>
+      <w:proofErr w:type="spellEnd"/>
       <w:r>
         <w:t>”</w:t>
       </w:r>
@@ -2315,12 +2454,14 @@
       <w:r>
         <w:t>“</w:t>
       </w:r>
+      <w:proofErr w:type="spellStart"/>
       <w:r>
         <w:rPr>
           <w:rFonts w:hint="eastAsia"/>
         </w:rPr>
         <w:t>TaskIndex</w:t>
       </w:r>
+      <w:proofErr w:type="spellEnd"/>
       <w:r>
         <w:t>”</w:t>
       </w:r>
@@ -2351,12 +2492,14 @@
       <w:r>
         <w:t>“</w:t>
       </w:r>
+      <w:proofErr w:type="spellStart"/>
       <w:r>
         <w:rPr>
           <w:rFonts w:hint="eastAsia"/>
         </w:rPr>
         <w:t>teamID</w:t>
       </w:r>
+      <w:proofErr w:type="spellEnd"/>
       <w:r>
         <w:t>”</w:t>
       </w:r>
@@ -2387,6 +2530,7 @@
       <w:r>
         <w:t>“</w:t>
       </w:r>
+      <w:proofErr w:type="spellStart"/>
       <w:r>
         <w:rPr>
           <w:rFonts w:hint="eastAsia"/>
@@ -2411,6 +2555,7 @@
         </w:rPr>
         <w:t>x</w:t>
       </w:r>
+      <w:proofErr w:type="spellEnd"/>
       <w:r>
         <w:t>”</w:t>
       </w:r>
@@ -2443,6 +2588,7 @@
       <w:r>
         <w:t>“</w:t>
       </w:r>
+      <w:proofErr w:type="spellStart"/>
       <w:r>
         <w:rPr>
           <w:rFonts w:hint="eastAsia"/>
@@ -2467,6 +2613,7 @@
         </w:rPr>
         <w:t>x</w:t>
       </w:r>
+      <w:proofErr w:type="spellEnd"/>
       <w:r>
         <w:t>”</w:t>
       </w:r>
@@ -2479,6 +2626,7 @@
       <w:r>
         <w:t>“</w:t>
       </w:r>
+      <w:proofErr w:type="spellStart"/>
       <w:r>
         <w:rPr>
           <w:rFonts w:hint="eastAsia"/>
@@ -2503,6 +2651,7 @@
         </w:rPr>
         <w:t>x</w:t>
       </w:r>
+      <w:proofErr w:type="spellEnd"/>
       <w:r>
         <w:t>’</w:t>
       </w:r>
@@ -2515,6 +2664,7 @@
       <w:r>
         <w:t>‘</w:t>
       </w:r>
+      <w:proofErr w:type="spellStart"/>
       <w:r>
         <w:rPr>
           <w:rFonts w:hint="eastAsia"/>
@@ -2539,6 +2689,7 @@
         </w:rPr>
         <w:t>x</w:t>
       </w:r>
+      <w:proofErr w:type="spellEnd"/>
       <w:r>
         <w:t>’</w:t>
       </w:r>
@@ -2551,12 +2702,14 @@
       <w:r>
         <w:t>‘</w:t>
       </w:r>
+      <w:proofErr w:type="spellStart"/>
       <w:r>
         <w:rPr>
           <w:rFonts w:hint="eastAsia"/>
         </w:rPr>
         <w:t>MaxGrade</w:t>
       </w:r>
+      <w:proofErr w:type="spellEnd"/>
       <w:r>
         <w:t>’</w:t>
       </w:r>
@@ -2587,12 +2740,14 @@
       <w:r>
         <w:t>‘</w:t>
       </w:r>
+      <w:proofErr w:type="spellStart"/>
       <w:r>
         <w:rPr>
           <w:rFonts w:hint="eastAsia"/>
         </w:rPr>
         <w:t>FilePath</w:t>
       </w:r>
+      <w:proofErr w:type="spellEnd"/>
       <w:r>
         <w:t>’</w:t>
       </w:r>
@@ -2623,12 +2778,14 @@
       <w:r>
         <w:t>‘</w:t>
       </w:r>
+      <w:proofErr w:type="spellStart"/>
       <w:r>
         <w:rPr>
           <w:rFonts w:hint="eastAsia"/>
         </w:rPr>
         <w:t>SubmitTime</w:t>
       </w:r>
+      <w:proofErr w:type="spellEnd"/>
       <w:r>
         <w:t>’</w:t>
       </w:r>
@@ -2659,6 +2816,7 @@
       <w:r>
         <w:t>‘</w:t>
       </w:r>
+      <w:proofErr w:type="spellStart"/>
       <w:r>
         <w:rPr>
           <w:rFonts w:hint="eastAsia"/>
@@ -2683,6 +2841,7 @@
         </w:rPr>
         <w:t>x</w:t>
       </w:r>
+      <w:proofErr w:type="spellEnd"/>
       <w:r>
         <w:t>’</w:t>
       </w:r>
@@ -2695,6 +2854,7 @@
       <w:r>
         <w:t>‘</w:t>
       </w:r>
+      <w:proofErr w:type="spellStart"/>
       <w:r>
         <w:rPr>
           <w:rFonts w:hint="eastAsia"/>
@@ -2719,6 +2879,7 @@
         </w:rPr>
         <w:t>x</w:t>
       </w:r>
+      <w:proofErr w:type="spellEnd"/>
       <w:r>
         <w:t>’</w:t>
       </w:r>
@@ -2771,8 +2932,13 @@
         <w:t>/</w:t>
       </w:r>
       <w:r>
-        <w:t>view/team_task</w:t>
-      </w:r>
+        <w:t>view/</w:t>
+      </w:r>
+      <w:proofErr w:type="spellStart"/>
+      <w:r>
+        <w:t>team_task</w:t>
+      </w:r>
+      <w:proofErr w:type="spellEnd"/>
     </w:p>
     <w:p>
       <w:pPr>
@@ -2790,12 +2956,14 @@
       <w:r>
         <w:t>‘</w:t>
       </w:r>
+      <w:proofErr w:type="spellStart"/>
       <w:r>
         <w:rPr>
           <w:rFonts w:hint="eastAsia"/>
         </w:rPr>
         <w:t>cID</w:t>
       </w:r>
+      <w:proofErr w:type="spellEnd"/>
       <w:r>
         <w:t>’</w:t>
       </w:r>
@@ -2826,12 +2994,14 @@
       <w:r>
         <w:t>‘</w:t>
       </w:r>
+      <w:proofErr w:type="spellStart"/>
       <w:r>
         <w:rPr>
           <w:rFonts w:hint="eastAsia"/>
         </w:rPr>
         <w:t>TaskIndex</w:t>
       </w:r>
+      <w:proofErr w:type="spellEnd"/>
       <w:r>
         <w:t>’</w:t>
       </w:r>
@@ -2862,12 +3032,14 @@
       <w:r>
         <w:t>‘</w:t>
       </w:r>
+      <w:proofErr w:type="spellStart"/>
       <w:r>
         <w:rPr>
           <w:rFonts w:hint="eastAsia"/>
         </w:rPr>
         <w:t>teamID</w:t>
       </w:r>
+      <w:proofErr w:type="spellEnd"/>
       <w:r>
         <w:t>’</w:t>
       </w:r>
@@ -2898,6 +3070,7 @@
       <w:r>
         <w:t>“</w:t>
       </w:r>
+      <w:proofErr w:type="spellStart"/>
       <w:r>
         <w:rPr>
           <w:rFonts w:hint="eastAsia"/>
@@ -2922,6 +3095,7 @@
         </w:rPr>
         <w:t>x</w:t>
       </w:r>
+      <w:proofErr w:type="spellEnd"/>
       <w:r>
         <w:t>”</w:t>
       </w:r>
@@ -2954,12 +3128,14 @@
       <w:r>
         <w:t>‘</w:t>
       </w:r>
+      <w:proofErr w:type="spellStart"/>
       <w:r>
         <w:rPr>
           <w:rFonts w:hint="eastAsia"/>
         </w:rPr>
         <w:t>TaskIndex</w:t>
       </w:r>
+      <w:proofErr w:type="spellEnd"/>
       <w:r>
         <w:t>’</w:t>
       </w:r>
@@ -2990,6 +3166,7 @@
       <w:r>
         <w:t>‘</w:t>
       </w:r>
+      <w:proofErr w:type="spellStart"/>
       <w:r>
         <w:rPr>
           <w:rFonts w:hint="eastAsia"/>
@@ -3014,6 +3191,7 @@
         </w:rPr>
         <w:t>x</w:t>
       </w:r>
+      <w:proofErr w:type="spellEnd"/>
       <w:r>
         <w:t>’</w:t>
       </w:r>
@@ -3026,6 +3204,7 @@
       <w:r>
         <w:t>‘</w:t>
       </w:r>
+      <w:proofErr w:type="spellStart"/>
       <w:r>
         <w:rPr>
           <w:rFonts w:hint="eastAsia"/>
@@ -3050,6 +3229,7 @@
         </w:rPr>
         <w:t>x</w:t>
       </w:r>
+      <w:proofErr w:type="spellEnd"/>
       <w:r>
         <w:t>’</w:t>
       </w:r>
@@ -3062,6 +3242,7 @@
       <w:r>
         <w:t>‘</w:t>
       </w:r>
+      <w:proofErr w:type="spellStart"/>
       <w:r>
         <w:rPr>
           <w:rFonts w:hint="eastAsia"/>
@@ -3086,6 +3267,7 @@
         </w:rPr>
         <w:t>x</w:t>
       </w:r>
+      <w:proofErr w:type="spellEnd"/>
       <w:r>
         <w:t>’</w:t>
       </w:r>
@@ -3098,6 +3280,7 @@
       <w:r>
         <w:t>‘</w:t>
       </w:r>
+      <w:proofErr w:type="spellStart"/>
       <w:r>
         <w:rPr>
           <w:rFonts w:hint="eastAsia"/>
@@ -3122,6 +3305,7 @@
         </w:rPr>
         <w:t>x</w:t>
       </w:r>
+      <w:proofErr w:type="spellEnd"/>
       <w:r>
         <w:t>’</w:t>
       </w:r>
@@ -3134,12 +3318,14 @@
       <w:r>
         <w:t>‘</w:t>
       </w:r>
+      <w:proofErr w:type="spellStart"/>
       <w:r>
         <w:rPr>
           <w:rFonts w:hint="eastAsia"/>
         </w:rPr>
         <w:t>MaxGrade</w:t>
       </w:r>
+      <w:proofErr w:type="spellEnd"/>
       <w:r>
         <w:t>’</w:t>
       </w:r>
@@ -3208,8 +3394,13 @@
         <w:t>/</w:t>
       </w:r>
       <w:r>
-        <w:t>view/course_source</w:t>
-      </w:r>
+        <w:t>view/</w:t>
+      </w:r>
+      <w:proofErr w:type="spellStart"/>
+      <w:r>
+        <w:t>course_source</w:t>
+      </w:r>
+      <w:proofErr w:type="spellEnd"/>
     </w:p>
     <w:p>
       <w:pPr>
@@ -3229,7 +3420,7 @@
         </w:tabs>
         <w:jc w:val="left"/>
       </w:pPr>
-      <w:bookmarkStart w:id="2" w:name="OLE_LINK5"/>
+      <w:bookmarkStart w:id="3" w:name="OLE_LINK5"/>
       <w:r>
         <w:rPr>
           <w:rFonts w:hint="eastAsia"/>
@@ -3239,12 +3430,14 @@
       <w:r>
         <w:t>“</w:t>
       </w:r>
+      <w:proofErr w:type="spellStart"/>
       <w:r>
         <w:rPr>
           <w:rFonts w:hint="eastAsia"/>
         </w:rPr>
         <w:t>cID</w:t>
       </w:r>
+      <w:proofErr w:type="spellEnd"/>
       <w:r>
         <w:t>”</w:t>
       </w:r>
@@ -3275,6 +3468,7 @@
       <w:r>
         <w:t>“</w:t>
       </w:r>
+      <w:proofErr w:type="spellStart"/>
       <w:r>
         <w:rPr>
           <w:rFonts w:hint="eastAsia"/>
@@ -3299,6 +3493,7 @@
         </w:rPr>
         <w:t>x</w:t>
       </w:r>
+      <w:proofErr w:type="spellEnd"/>
       <w:r>
         <w:t>”</w:t>
       </w:r>
@@ -3311,6 +3506,7 @@
       <w:r>
         <w:t>“</w:t>
       </w:r>
+      <w:proofErr w:type="spellStart"/>
       <w:r>
         <w:rPr>
           <w:rFonts w:hint="eastAsia"/>
@@ -3335,6 +3531,7 @@
         </w:rPr>
         <w:t>x</w:t>
       </w:r>
+      <w:proofErr w:type="spellEnd"/>
       <w:r>
         <w:t>”</w:t>
       </w:r>
@@ -3345,7 +3542,7 @@
         <w:t>}</w:t>
       </w:r>
     </w:p>
-    <w:bookmarkEnd w:id="2"/>
+    <w:bookmarkEnd w:id="3"/>
     <w:p>
       <w:pPr>
         <w:tabs>
@@ -3362,12 +3559,14 @@
       <w:r>
         <w:t>“</w:t>
       </w:r>
+      <w:proofErr w:type="spellStart"/>
       <w:r>
         <w:rPr>
           <w:rFonts w:hint="eastAsia"/>
         </w:rPr>
         <w:t>cID</w:t>
       </w:r>
+      <w:proofErr w:type="spellEnd"/>
       <w:r>
         <w:t>”</w:t>
       </w:r>
@@ -3398,6 +3597,7 @@
       <w:r>
         <w:t>“</w:t>
       </w:r>
+      <w:proofErr w:type="spellStart"/>
       <w:r>
         <w:rPr>
           <w:rFonts w:hint="eastAsia"/>
@@ -3422,6 +3622,7 @@
         </w:rPr>
         <w:t>x</w:t>
       </w:r>
+      <w:proofErr w:type="spellEnd"/>
       <w:r>
         <w:t>”</w:t>
       </w:r>
@@ -3434,6 +3635,7 @@
       <w:r>
         <w:t>“</w:t>
       </w:r>
+      <w:proofErr w:type="spellStart"/>
       <w:r>
         <w:rPr>
           <w:rFonts w:hint="eastAsia"/>
@@ -3458,6 +3660,7 @@
         </w:rPr>
         <w:t>x</w:t>
       </w:r>
+      <w:proofErr w:type="spellEnd"/>
       <w:r>
         <w:t>”</w:t>
       </w:r>
@@ -3470,12 +3673,14 @@
       <w:r>
         <w:t>“</w:t>
       </w:r>
+      <w:proofErr w:type="spellStart"/>
       <w:r>
         <w:rPr>
           <w:rFonts w:hint="eastAsia"/>
         </w:rPr>
         <w:t>Filepath</w:t>
       </w:r>
+      <w:proofErr w:type="spellEnd"/>
       <w:r>
         <w:t>”</w:t>
       </w:r>
@@ -3506,6 +3711,7 @@
       <w:r>
         <w:t>“</w:t>
       </w:r>
+      <w:proofErr w:type="spellStart"/>
       <w:r>
         <w:rPr>
           <w:rFonts w:hint="eastAsia"/>
@@ -3530,6 +3736,7 @@
         </w:rPr>
         <w:t>x</w:t>
       </w:r>
+      <w:proofErr w:type="spellEnd"/>
       <w:r>
         <w:t>”</w:t>
       </w:r>
@@ -3580,6 +3787,7 @@
         <w:lastRenderedPageBreak/>
         <w:t>/view/</w:t>
       </w:r>
+      <w:proofErr w:type="spellStart"/>
       <w:r>
         <w:t>own_</w:t>
       </w:r>
@@ -3589,6 +3797,7 @@
         </w:rPr>
         <w:t>team</w:t>
       </w:r>
+      <w:proofErr w:type="spellEnd"/>
     </w:p>
     <w:p>
       <w:pPr>
@@ -3597,7 +3806,7 @@
         </w:tabs>
         <w:jc w:val="left"/>
       </w:pPr>
-      <w:bookmarkStart w:id="3" w:name="OLE_LINK6"/>
+      <w:bookmarkStart w:id="4" w:name="OLE_LINK6"/>
       <w:r>
         <w:rPr>
           <w:rFonts w:hint="eastAsia"/>
@@ -3607,6 +3816,7 @@
       <w:r>
         <w:t>“</w:t>
       </w:r>
+      <w:proofErr w:type="spellStart"/>
       <w:r>
         <w:rPr>
           <w:rFonts w:hint="eastAsia"/>
@@ -3631,6 +3841,7 @@
         </w:rPr>
         <w:t>x</w:t>
       </w:r>
+      <w:proofErr w:type="spellEnd"/>
       <w:r>
         <w:t>”</w:t>
       </w:r>
@@ -3641,7 +3852,7 @@
         <w:t>}</w:t>
       </w:r>
     </w:p>
-    <w:bookmarkEnd w:id="3"/>
+    <w:bookmarkEnd w:id="4"/>
     <w:p>
       <w:pPr>
         <w:tabs>
@@ -3649,21 +3860,31 @@
         </w:tabs>
         <w:jc w:val="left"/>
       </w:pPr>
-      <w:r>
-        <w:rPr>
-          <w:rFonts w:hint="eastAsia"/>
-        </w:rPr>
-        <w:t xml:space="preserve">[ { </w:t>
+      <w:proofErr w:type="gramStart"/>
+      <w:r>
+        <w:rPr>
+          <w:rFonts w:hint="eastAsia"/>
+        </w:rPr>
+        <w:t>[ {</w:t>
+      </w:r>
+      <w:proofErr w:type="gramEnd"/>
+      <w:r>
+        <w:rPr>
+          <w:rFonts w:hint="eastAsia"/>
+        </w:rPr>
+        <w:t xml:space="preserve"> </w:t>
       </w:r>
       <w:r>
         <w:t>‘</w:t>
       </w:r>
+      <w:proofErr w:type="spellStart"/>
       <w:r>
         <w:rPr>
           <w:rFonts w:hint="eastAsia"/>
         </w:rPr>
         <w:t>teamID</w:t>
       </w:r>
+      <w:proofErr w:type="spellEnd"/>
       <w:r>
         <w:t>’</w:t>
       </w:r>
@@ -3694,12 +3915,14 @@
       <w:r>
         <w:t>‘</w:t>
       </w:r>
+      <w:proofErr w:type="spellStart"/>
       <w:r>
         <w:rPr>
           <w:rFonts w:hint="eastAsia"/>
         </w:rPr>
         <w:t>teamName</w:t>
       </w:r>
+      <w:proofErr w:type="spellEnd"/>
       <w:r>
         <w:t>’</w:t>
       </w:r>
@@ -3966,12 +4189,14 @@
       <w:r>
         <w:t>“</w:t>
       </w:r>
+      <w:proofErr w:type="spellStart"/>
       <w:r>
         <w:rPr>
           <w:rFonts w:hint="eastAsia"/>
         </w:rPr>
         <w:t>teamName</w:t>
       </w:r>
+      <w:proofErr w:type="spellEnd"/>
       <w:r>
         <w:t>”</w:t>
       </w:r>
@@ -4006,8 +4231,16 @@
         <w:rPr>
           <w:rFonts w:hint="eastAsia"/>
         </w:rPr>
-        <w:t>team.Descripition</w:t>
-      </w:r>
+        <w:t>team.</w:t>
+      </w:r>
+      <w:proofErr w:type="spellStart"/>
+      <w:r>
+        <w:rPr>
+          <w:rFonts w:hint="eastAsia"/>
+        </w:rPr>
+        <w:t>Descripition</w:t>
+      </w:r>
+      <w:proofErr w:type="spellEnd"/>
       <w:r>
         <w:t>”</w:t>
       </w:r>
@@ -4038,12 +4271,14 @@
       <w:r>
         <w:t>“</w:t>
       </w:r>
+      <w:proofErr w:type="spellStart"/>
       <w:r>
         <w:rPr>
           <w:rFonts w:hint="eastAsia"/>
         </w:rPr>
         <w:t>maxNumber</w:t>
       </w:r>
+      <w:proofErr w:type="spellEnd"/>
       <w:r>
         <w:t>”</w:t>
       </w:r>
@@ -4074,6 +4309,7 @@
       <w:r>
         <w:t>“</w:t>
       </w:r>
+      <w:proofErr w:type="spellStart"/>
       <w:r>
         <w:rPr>
           <w:rFonts w:hint="eastAsia"/>
@@ -4098,6 +4334,7 @@
         </w:rPr>
         <w:t>x</w:t>
       </w:r>
+      <w:proofErr w:type="spellEnd"/>
       <w:r>
         <w:t>”</w:t>
       </w:r>
@@ -4214,6 +4451,7 @@
       <w:r>
         <w:t>“</w:t>
       </w:r>
+      <w:proofErr w:type="spellStart"/>
       <w:r>
         <w:rPr>
           <w:rFonts w:hint="eastAsia"/>
@@ -4238,6 +4476,7 @@
         </w:rPr>
         <w:t>x</w:t>
       </w:r>
+      <w:proofErr w:type="spellEnd"/>
       <w:r>
         <w:t>”</w:t>
       </w:r>
@@ -4264,12 +4503,14 @@
       <w:r>
         <w:t>“</w:t>
       </w:r>
+      <w:proofErr w:type="spellStart"/>
       <w:r>
         <w:rPr>
           <w:rFonts w:hint="eastAsia"/>
         </w:rPr>
         <w:t>teamID</w:t>
       </w:r>
+      <w:proofErr w:type="spellEnd"/>
       <w:r>
         <w:t>”</w:t>
       </w:r>
@@ -4300,12 +4541,14 @@
       <w:r>
         <w:t>“</w:t>
       </w:r>
+      <w:proofErr w:type="spellStart"/>
       <w:r>
         <w:rPr>
           <w:rFonts w:hint="eastAsia"/>
         </w:rPr>
         <w:t>teamName</w:t>
       </w:r>
+      <w:proofErr w:type="spellEnd"/>
       <w:r>
         <w:t>”</w:t>
       </w:r>
@@ -4340,8 +4583,16 @@
         <w:rPr>
           <w:rFonts w:hint="eastAsia"/>
         </w:rPr>
-        <w:t>team.Descripition</w:t>
-      </w:r>
+        <w:t>team.</w:t>
+      </w:r>
+      <w:proofErr w:type="spellStart"/>
+      <w:r>
+        <w:rPr>
+          <w:rFonts w:hint="eastAsia"/>
+        </w:rPr>
+        <w:t>Descripition</w:t>
+      </w:r>
+      <w:proofErr w:type="spellEnd"/>
       <w:r>
         <w:t>”</w:t>
       </w:r>
@@ -4372,12 +4623,14 @@
       <w:r>
         <w:t>“</w:t>
       </w:r>
+      <w:proofErr w:type="spellStart"/>
       <w:r>
         <w:rPr>
           <w:rFonts w:hint="eastAsia"/>
         </w:rPr>
         <w:t>LeaderID</w:t>
       </w:r>
+      <w:proofErr w:type="spellEnd"/>
       <w:r>
         <w:t>”</w:t>
       </w:r>
@@ -4408,12 +4661,14 @@
       <w:r>
         <w:t>“</w:t>
       </w:r>
+      <w:proofErr w:type="spellStart"/>
       <w:r>
         <w:rPr>
           <w:rFonts w:hint="eastAsia"/>
         </w:rPr>
         <w:t>maxNumber</w:t>
       </w:r>
+      <w:proofErr w:type="spellEnd"/>
       <w:r>
         <w:t>”</w:t>
       </w:r>
@@ -4481,8 +4736,13 @@
         </w:rPr>
         <w:t>/</w:t>
       </w:r>
-      <w:r>
-        <w:t>aply/team</w:t>
+      <w:proofErr w:type="spellStart"/>
+      <w:r>
+        <w:t>aply</w:t>
+      </w:r>
+      <w:proofErr w:type="spellEnd"/>
+      <w:r>
+        <w:t>/team</w:t>
       </w:r>
     </w:p>
     <w:p>
@@ -4501,6 +4761,7 @@
       <w:r>
         <w:t>“</w:t>
       </w:r>
+      <w:proofErr w:type="spellStart"/>
       <w:r>
         <w:t>key</w:t>
       </w:r>
@@ -4522,6 +4783,7 @@
         </w:rPr>
         <w:t>x</w:t>
       </w:r>
+      <w:proofErr w:type="spellEnd"/>
       <w:r>
         <w:t>”</w:t>
       </w:r>
@@ -4534,30 +4796,33 @@
       <w:r>
         <w:t>“</w:t>
       </w:r>
+      <w:proofErr w:type="spellStart"/>
       <w:r>
         <w:rPr>
           <w:rFonts w:hint="eastAsia"/>
         </w:rPr>
         <w:t>teamID</w:t>
       </w:r>
-      <w:r>
-        <w:t>”</w:t>
-      </w:r>
-      <w:r>
-        <w:rPr>
-          <w:rFonts w:hint="eastAsia"/>
-        </w:rPr>
-        <w:t>:</w:t>
-      </w:r>
-      <w:r>
-        <w:t>”</w:t>
-      </w:r>
-      <w:r>
-        <w:rPr>
-          <w:rFonts w:hint="eastAsia"/>
-        </w:rPr>
-        <w:t>x</w:t>
-      </w:r>
+      <w:proofErr w:type="spellEnd"/>
+      <w:r>
+        <w:t>”</w:t>
+      </w:r>
+      <w:r>
+        <w:rPr>
+          <w:rFonts w:hint="eastAsia"/>
+        </w:rPr>
+        <w:t>:</w:t>
+      </w:r>
+      <w:r>
+        <w:t>”</w:t>
+      </w:r>
+      <w:r>
+        <w:rPr>
+          <w:rFonts w:hint="eastAsia"/>
+        </w:rPr>
+        <w:t>x</w:t>
+      </w:r>
+      <w:proofErr w:type="gramStart"/>
       <w:r>
         <w:t>”</w:t>
       </w:r>
@@ -4573,6 +4838,7 @@
         </w:rPr>
         <w:t>}</w:t>
       </w:r>
+      <w:proofErr w:type="gramEnd"/>
     </w:p>
     <w:p>
       <w:pPr>
@@ -4663,9 +4929,19 @@
         </w:rPr>
         <w:t>/</w:t>
       </w:r>
-      <w:r>
-        <w:t>aply/team_class</w:t>
-      </w:r>
+      <w:proofErr w:type="spellStart"/>
+      <w:r>
+        <w:t>aply</w:t>
+      </w:r>
+      <w:proofErr w:type="spellEnd"/>
+      <w:r>
+        <w:t>/</w:t>
+      </w:r>
+      <w:proofErr w:type="spellStart"/>
+      <w:r>
+        <w:t>team_class</w:t>
+      </w:r>
+      <w:proofErr w:type="spellEnd"/>
     </w:p>
     <w:p>
       <w:pPr>
@@ -4683,12 +4959,14 @@
       <w:r>
         <w:t>“</w:t>
       </w:r>
+      <w:proofErr w:type="spellStart"/>
       <w:r>
         <w:rPr>
           <w:rFonts w:hint="eastAsia"/>
         </w:rPr>
         <w:t>teamID</w:t>
       </w:r>
+      <w:proofErr w:type="spellEnd"/>
       <w:r>
         <w:t>”</w:t>
       </w:r>
@@ -4719,33 +4997,36 @@
       <w:r>
         <w:t>“</w:t>
       </w:r>
+      <w:proofErr w:type="spellStart"/>
       <w:r>
         <w:rPr>
           <w:rFonts w:hint="eastAsia"/>
         </w:rPr>
         <w:t>cID</w:t>
       </w:r>
-      <w:r>
-        <w:t>”</w:t>
-      </w:r>
-      <w:r>
-        <w:rPr>
-          <w:rFonts w:hint="eastAsia"/>
-        </w:rPr>
-        <w:t>:</w:t>
-      </w:r>
-      <w:r>
-        <w:t>”</w:t>
-      </w:r>
-      <w:r>
-        <w:rPr>
-          <w:rFonts w:hint="eastAsia"/>
-        </w:rPr>
-        <w:t>x</w:t>
-      </w:r>
-      <w:r>
-        <w:t>”</w:t>
-      </w:r>
+      <w:proofErr w:type="spellEnd"/>
+      <w:r>
+        <w:t>”</w:t>
+      </w:r>
+      <w:r>
+        <w:rPr>
+          <w:rFonts w:hint="eastAsia"/>
+        </w:rPr>
+        <w:t>:</w:t>
+      </w:r>
+      <w:r>
+        <w:t>”</w:t>
+      </w:r>
+      <w:r>
+        <w:rPr>
+          <w:rFonts w:hint="eastAsia"/>
+        </w:rPr>
+        <w:t>x</w:t>
+      </w:r>
+      <w:r>
+        <w:t>”</w:t>
+      </w:r>
+      <w:proofErr w:type="gramStart"/>
       <w:r>
         <w:rPr>
           <w:rFonts w:hint="eastAsia"/>
@@ -4755,6 +5036,8 @@
       <w:r>
         <w:t>”</w:t>
       </w:r>
+      <w:proofErr w:type="spellStart"/>
+      <w:proofErr w:type="gramEnd"/>
       <w:r>
         <w:t>key</w:t>
       </w:r>
@@ -4776,6 +5059,7 @@
         </w:rPr>
         <w:t>x</w:t>
       </w:r>
+      <w:proofErr w:type="spellEnd"/>
       <w:r>
         <w:t>”</w:t>
       </w:r>
@@ -4880,8 +5164,16 @@
         <w:rPr>
           <w:rFonts w:hint="eastAsia"/>
         </w:rPr>
-        <w:t>/view/class_team</w:t>
-      </w:r>
+        <w:t>/view/</w:t>
+      </w:r>
+      <w:proofErr w:type="spellStart"/>
+      <w:r>
+        <w:rPr>
+          <w:rFonts w:hint="eastAsia"/>
+        </w:rPr>
+        <w:t>class_team</w:t>
+      </w:r>
+      <w:proofErr w:type="spellEnd"/>
     </w:p>
     <w:p>
       <w:r>
@@ -4935,12 +5227,14 @@
       <w:r>
         <w:t>‘</w:t>
       </w:r>
+      <w:proofErr w:type="spellStart"/>
       <w:r>
         <w:rPr>
           <w:rFonts w:hint="eastAsia"/>
         </w:rPr>
         <w:t>cID</w:t>
       </w:r>
+      <w:proofErr w:type="spellEnd"/>
       <w:r>
         <w:t>’</w:t>
       </w:r>
@@ -4950,18 +5244,22 @@
         </w:rPr>
         <w:t xml:space="preserve"> : </w:t>
       </w:r>
-      <w:r>
-        <w:t>’</w:t>
-      </w:r>
-      <w:r>
-        <w:rPr>
-          <w:rFonts w:hint="eastAsia"/>
-        </w:rPr>
-        <w:t>x</w:t>
-      </w:r>
-      <w:r>
-        <w:t>’</w:t>
-      </w:r>
+      <w:proofErr w:type="gramStart"/>
+      <w:r>
+        <w:t>’</w:t>
+      </w:r>
+      <w:proofErr w:type="gramEnd"/>
+      <w:r>
+        <w:rPr>
+          <w:rFonts w:hint="eastAsia"/>
+        </w:rPr>
+        <w:t>x</w:t>
+      </w:r>
+      <w:proofErr w:type="gramStart"/>
+      <w:r>
+        <w:t>’</w:t>
+      </w:r>
+      <w:proofErr w:type="gramEnd"/>
       <w:r>
         <w:rPr>
           <w:rFonts w:hint="eastAsia"/>
@@ -4985,12 +5283,14 @@
       <w:r>
         <w:t>‘</w:t>
       </w:r>
+      <w:proofErr w:type="spellStart"/>
       <w:r>
         <w:rPr>
           <w:rFonts w:hint="eastAsia"/>
         </w:rPr>
         <w:t>teamID</w:t>
       </w:r>
+      <w:proofErr w:type="spellEnd"/>
       <w:r>
         <w:t>’</w:t>
       </w:r>
@@ -5021,12 +5321,14 @@
       <w:r>
         <w:t>‘</w:t>
       </w:r>
+      <w:proofErr w:type="spellStart"/>
       <w:r>
         <w:rPr>
           <w:rFonts w:hint="eastAsia"/>
         </w:rPr>
         <w:t>teamName</w:t>
       </w:r>
+      <w:proofErr w:type="spellEnd"/>
       <w:r>
         <w:t>’</w:t>
       </w:r>
@@ -5090,72 +5392,88 @@
         </w:rPr>
         <w:t xml:space="preserve"> , </w:t>
       </w:r>
-      <w:r>
-        <w:t>’</w:t>
-      </w:r>
+      <w:proofErr w:type="gramStart"/>
+      <w:r>
+        <w:t>’</w:t>
+      </w:r>
+      <w:proofErr w:type="gramEnd"/>
       <w:r>
         <w:rPr>
           <w:rFonts w:hint="eastAsia"/>
         </w:rPr>
         <w:t>Description</w:t>
       </w:r>
-      <w:r>
-        <w:t>’</w:t>
-      </w:r>
-      <w:r>
-        <w:rPr>
-          <w:rFonts w:hint="eastAsia"/>
-        </w:rPr>
-        <w:t>:</w:t>
-      </w:r>
-      <w:r>
-        <w:t>’</w:t>
-      </w:r>
-      <w:r>
-        <w:rPr>
-          <w:rFonts w:hint="eastAsia"/>
-        </w:rPr>
-        <w:t>x</w:t>
-      </w:r>
-      <w:r>
-        <w:t>’</w:t>
-      </w:r>
+      <w:proofErr w:type="gramStart"/>
+      <w:r>
+        <w:t>’</w:t>
+      </w:r>
+      <w:proofErr w:type="gramEnd"/>
+      <w:r>
+        <w:rPr>
+          <w:rFonts w:hint="eastAsia"/>
+        </w:rPr>
+        <w:t>:</w:t>
+      </w:r>
+      <w:proofErr w:type="gramStart"/>
+      <w:r>
+        <w:t>’</w:t>
+      </w:r>
+      <w:proofErr w:type="gramEnd"/>
+      <w:r>
+        <w:rPr>
+          <w:rFonts w:hint="eastAsia"/>
+        </w:rPr>
+        <w:t>x</w:t>
+      </w:r>
+      <w:proofErr w:type="gramStart"/>
+      <w:r>
+        <w:t>’</w:t>
+      </w:r>
+      <w:proofErr w:type="gramEnd"/>
       <w:r>
         <w:rPr>
           <w:rFonts w:hint="eastAsia"/>
         </w:rPr>
         <w:t>,</w:t>
       </w:r>
-      <w:r>
-        <w:t>’</w:t>
-      </w:r>
+      <w:proofErr w:type="gramStart"/>
+      <w:r>
+        <w:t>’</w:t>
+      </w:r>
+      <w:proofErr w:type="gramEnd"/>
       <w:r>
         <w:rPr>
           <w:rFonts w:hint="eastAsia"/>
         </w:rPr>
         <w:t>LeaderID</w:t>
       </w:r>
-      <w:r>
-        <w:t>’</w:t>
-      </w:r>
-      <w:r>
-        <w:rPr>
-          <w:rFonts w:hint="eastAsia"/>
-        </w:rPr>
-        <w:t>:</w:t>
-      </w:r>
-      <w:r>
-        <w:t>’</w:t>
-      </w:r>
-      <w:r>
-        <w:rPr>
-          <w:rFonts w:hint="eastAsia"/>
-        </w:rPr>
-        <w:t>x</w:t>
-      </w:r>
-      <w:r>
-        <w:t>’</w:t>
-      </w:r>
+      <w:proofErr w:type="gramStart"/>
+      <w:r>
+        <w:t>’</w:t>
+      </w:r>
+      <w:proofErr w:type="gramEnd"/>
+      <w:r>
+        <w:rPr>
+          <w:rFonts w:hint="eastAsia"/>
+        </w:rPr>
+        <w:t>:</w:t>
+      </w:r>
+      <w:proofErr w:type="gramStart"/>
+      <w:r>
+        <w:t>’</w:t>
+      </w:r>
+      <w:proofErr w:type="gramEnd"/>
+      <w:r>
+        <w:rPr>
+          <w:rFonts w:hint="eastAsia"/>
+        </w:rPr>
+        <w:t>x</w:t>
+      </w:r>
+      <w:proofErr w:type="gramStart"/>
+      <w:r>
+        <w:t>’</w:t>
+      </w:r>
+      <w:proofErr w:type="gramEnd"/>
       <w:r>
         <w:rPr>
           <w:rFonts w:hint="eastAsia"/>
@@ -5180,90 +5498,110 @@
         </w:rPr>
         <w:t>:</w:t>
       </w:r>
-      <w:r>
-        <w:t>’</w:t>
-      </w:r>
-      <w:r>
-        <w:rPr>
-          <w:rFonts w:hint="eastAsia"/>
-        </w:rPr>
-        <w:t>x</w:t>
-      </w:r>
-      <w:r>
-        <w:t>’</w:t>
-      </w:r>
+      <w:proofErr w:type="gramStart"/>
+      <w:r>
+        <w:t>’</w:t>
+      </w:r>
+      <w:proofErr w:type="gramEnd"/>
+      <w:r>
+        <w:rPr>
+          <w:rFonts w:hint="eastAsia"/>
+        </w:rPr>
+        <w:t>x</w:t>
+      </w:r>
+      <w:proofErr w:type="gramStart"/>
+      <w:r>
+        <w:t>’</w:t>
+      </w:r>
+      <w:proofErr w:type="gramEnd"/>
       <w:r>
         <w:rPr>
           <w:rFonts w:hint="eastAsia"/>
         </w:rPr>
         <w:t>,</w:t>
       </w:r>
-      <w:r>
-        <w:t>’</w:t>
-      </w:r>
+      <w:proofErr w:type="gramStart"/>
+      <w:r>
+        <w:t>’</w:t>
+      </w:r>
+      <w:proofErr w:type="gramEnd"/>
       <w:r>
         <w:rPr>
           <w:rFonts w:hint="eastAsia"/>
         </w:rPr>
         <w:t>sName</w:t>
       </w:r>
-      <w:r>
-        <w:t>’</w:t>
-      </w:r>
-      <w:r>
-        <w:rPr>
-          <w:rFonts w:hint="eastAsia"/>
-        </w:rPr>
-        <w:t>:</w:t>
-      </w:r>
-      <w:r>
-        <w:t>’</w:t>
-      </w:r>
-      <w:r>
-        <w:rPr>
-          <w:rFonts w:hint="eastAsia"/>
-        </w:rPr>
-        <w:t>x</w:t>
-      </w:r>
-      <w:r>
-        <w:t>’</w:t>
-      </w:r>
+      <w:proofErr w:type="gramStart"/>
+      <w:r>
+        <w:t>’</w:t>
+      </w:r>
+      <w:proofErr w:type="gramEnd"/>
+      <w:r>
+        <w:rPr>
+          <w:rFonts w:hint="eastAsia"/>
+        </w:rPr>
+        <w:t>:</w:t>
+      </w:r>
+      <w:proofErr w:type="gramStart"/>
+      <w:r>
+        <w:t>’</w:t>
+      </w:r>
+      <w:proofErr w:type="gramEnd"/>
+      <w:r>
+        <w:rPr>
+          <w:rFonts w:hint="eastAsia"/>
+        </w:rPr>
+        <w:t>x</w:t>
+      </w:r>
+      <w:proofErr w:type="gramStart"/>
+      <w:r>
+        <w:t>’</w:t>
+      </w:r>
+      <w:proofErr w:type="gramEnd"/>
       <w:r>
         <w:rPr>
           <w:rFonts w:hint="eastAsia"/>
         </w:rPr>
         <w:t>,</w:t>
       </w:r>
-      <w:r>
-        <w:t>’</w:t>
-      </w:r>
+      <w:proofErr w:type="gramStart"/>
+      <w:r>
+        <w:t>’</w:t>
+      </w:r>
+      <w:proofErr w:type="gramEnd"/>
       <w:r>
         <w:rPr>
           <w:rFonts w:hint="eastAsia"/>
         </w:rPr>
         <w:t>sSex</w:t>
       </w:r>
-      <w:r>
-        <w:t>’</w:t>
-      </w:r>
-      <w:r>
-        <w:rPr>
-          <w:rFonts w:hint="eastAsia"/>
-        </w:rPr>
-        <w:t>:</w:t>
-      </w:r>
-      <w:r>
-        <w:t>’</w:t>
-      </w:r>
-      <w:r>
-        <w:rPr>
-          <w:rFonts w:hint="eastAsia"/>
-        </w:rPr>
-        <w:t>x</w:t>
-      </w:r>
-      <w:r>
-        <w:t>’</w:t>
-      </w:r>
+      <w:proofErr w:type="gramStart"/>
+      <w:r>
+        <w:t>’</w:t>
+      </w:r>
+      <w:proofErr w:type="gramEnd"/>
+      <w:r>
+        <w:rPr>
+          <w:rFonts w:hint="eastAsia"/>
+        </w:rPr>
+        <w:t>:</w:t>
+      </w:r>
+      <w:proofErr w:type="gramStart"/>
+      <w:r>
+        <w:t>’</w:t>
+      </w:r>
+      <w:proofErr w:type="gramEnd"/>
+      <w:r>
+        <w:rPr>
+          <w:rFonts w:hint="eastAsia"/>
+        </w:rPr>
+        <w:t>x</w:t>
+      </w:r>
+      <w:proofErr w:type="gramStart"/>
+      <w:r>
+        <w:t>’</w:t>
+      </w:r>
+      <w:proofErr w:type="gramEnd"/>
       <w:r>
         <w:rPr>
           <w:rFonts w:hint="eastAsia"/>
@@ -5351,6 +5689,7 @@
       <w:r>
         <w:t>‘</w:t>
       </w:r>
+      <w:proofErr w:type="spellStart"/>
       <w:r>
         <w:rPr>
           <w:rFonts w:hint="eastAsia"/>
@@ -5366,54 +5705,67 @@
         </w:rPr>
         <w:t>:</w:t>
       </w:r>
-      <w:r>
-        <w:t>’</w:t>
-      </w:r>
-      <w:r>
-        <w:rPr>
-          <w:rFonts w:hint="eastAsia"/>
-        </w:rPr>
-        <w:t>x</w:t>
-      </w:r>
-      <w:r>
-        <w:t>’</w:t>
-      </w:r>
+      <w:proofErr w:type="gramStart"/>
+      <w:r>
+        <w:t>’</w:t>
+      </w:r>
+      <w:proofErr w:type="gramEnd"/>
+      <w:r>
+        <w:rPr>
+          <w:rFonts w:hint="eastAsia"/>
+        </w:rPr>
+        <w:t>x</w:t>
+      </w:r>
+      <w:proofErr w:type="gramStart"/>
+      <w:r>
+        <w:t>’</w:t>
+      </w:r>
+      <w:proofErr w:type="gramEnd"/>
       <w:r>
         <w:rPr>
           <w:rFonts w:hint="eastAsia"/>
         </w:rPr>
         <w:t>,</w:t>
       </w:r>
-      <w:r>
-        <w:t>’</w:t>
-      </w:r>
+      <w:proofErr w:type="gramStart"/>
+      <w:r>
+        <w:t>’</w:t>
+      </w:r>
+      <w:proofErr w:type="gramEnd"/>
       <w:r>
         <w:rPr>
           <w:rFonts w:hint="eastAsia"/>
         </w:rPr>
         <w:t>category</w:t>
       </w:r>
-      <w:r>
-        <w:t>’</w:t>
-      </w:r>
-      <w:r>
-        <w:rPr>
-          <w:rFonts w:hint="eastAsia"/>
-        </w:rPr>
-        <w:t>:</w:t>
-      </w:r>
-      <w:r>
-        <w:t>’</w:t>
-      </w:r>
-      <w:r>
-        <w:rPr>
-          <w:rFonts w:hint="eastAsia"/>
-        </w:rPr>
-        <w:t>x</w:t>
-      </w:r>
-      <w:r>
-        <w:t>’</w:t>
-      </w:r>
+      <w:proofErr w:type="gramStart"/>
+      <w:r>
+        <w:t>’</w:t>
+      </w:r>
+      <w:proofErr w:type="gramEnd"/>
+      <w:r>
+        <w:rPr>
+          <w:rFonts w:hint="eastAsia"/>
+        </w:rPr>
+        <w:t>:</w:t>
+      </w:r>
+      <w:proofErr w:type="gramStart"/>
+      <w:r>
+        <w:t>’</w:t>
+      </w:r>
+      <w:proofErr w:type="gramEnd"/>
+      <w:r>
+        <w:rPr>
+          <w:rFonts w:hint="eastAsia"/>
+        </w:rPr>
+        <w:t>x</w:t>
+      </w:r>
+      <w:proofErr w:type="spellEnd"/>
+      <w:proofErr w:type="gramStart"/>
+      <w:r>
+        <w:t>’</w:t>
+      </w:r>
+      <w:proofErr w:type="gramEnd"/>
       <w:r>
         <w:rPr>
           <w:rFonts w:hint="eastAsia"/>
@@ -5458,18 +5810,22 @@
         </w:rPr>
         <w:t>:</w:t>
       </w:r>
-      <w:r>
-        <w:t>”</w:t>
-      </w:r>
+      <w:proofErr w:type="gramStart"/>
+      <w:r>
+        <w:t>”</w:t>
+      </w:r>
+      <w:proofErr w:type="gramEnd"/>
       <w:r>
         <w:rPr>
           <w:rFonts w:hint="eastAsia"/>
         </w:rPr>
         <w:t>0/1</w:t>
       </w:r>
-      <w:r>
-        <w:t>”</w:t>
-      </w:r>
+      <w:proofErr w:type="gramStart"/>
+      <w:r>
+        <w:t>”</w:t>
+      </w:r>
+      <w:proofErr w:type="gramEnd"/>
       <w:r>
         <w:rPr>
           <w:rFonts w:hint="eastAsia"/>
@@ -5495,69 +5851,85 @@
       <w:r>
         <w:t>‘</w:t>
       </w:r>
+      <w:proofErr w:type="spellStart"/>
       <w:r>
         <w:rPr>
           <w:rFonts w:hint="eastAsia"/>
         </w:rPr>
         <w:t>cID</w:t>
       </w:r>
-      <w:r>
-        <w:t>’</w:t>
-      </w:r>
-      <w:r>
-        <w:rPr>
-          <w:rFonts w:hint="eastAsia"/>
-        </w:rPr>
-        <w:t>:</w:t>
-      </w:r>
-      <w:r>
-        <w:t>’</w:t>
-      </w:r>
-      <w:r>
-        <w:rPr>
-          <w:rFonts w:hint="eastAsia"/>
-        </w:rPr>
-        <w:t>x</w:t>
-      </w:r>
-      <w:r>
-        <w:t>’</w:t>
-      </w:r>
+      <w:proofErr w:type="spellEnd"/>
+      <w:r>
+        <w:t>’</w:t>
+      </w:r>
+      <w:r>
+        <w:rPr>
+          <w:rFonts w:hint="eastAsia"/>
+        </w:rPr>
+        <w:t>:</w:t>
+      </w:r>
+      <w:proofErr w:type="gramStart"/>
+      <w:r>
+        <w:t>’</w:t>
+      </w:r>
+      <w:proofErr w:type="spellStart"/>
+      <w:proofErr w:type="gramEnd"/>
+      <w:r>
+        <w:rPr>
+          <w:rFonts w:hint="eastAsia"/>
+        </w:rPr>
+        <w:t>x</w:t>
+      </w:r>
+      <w:proofErr w:type="gramStart"/>
+      <w:r>
+        <w:t>’</w:t>
+      </w:r>
+      <w:proofErr w:type="gramEnd"/>
       <w:r>
         <w:rPr>
           <w:rFonts w:hint="eastAsia"/>
         </w:rPr>
         <w:t>,</w:t>
       </w:r>
-      <w:r>
-        <w:t>’</w:t>
-      </w:r>
+      <w:proofErr w:type="gramStart"/>
+      <w:r>
+        <w:t>’</w:t>
+      </w:r>
+      <w:proofErr w:type="gramEnd"/>
       <w:r>
         <w:rPr>
           <w:rFonts w:hint="eastAsia"/>
         </w:rPr>
         <w:t>Index</w:t>
       </w:r>
-      <w:r>
-        <w:t>’</w:t>
-      </w:r>
-      <w:r>
-        <w:rPr>
-          <w:rFonts w:hint="eastAsia"/>
-        </w:rPr>
-        <w:t>:</w:t>
-      </w:r>
-      <w:r>
-        <w:t>’</w:t>
-      </w:r>
-      <w:r>
-        <w:rPr>
-          <w:rFonts w:hint="eastAsia"/>
-        </w:rPr>
-        <w:t>x</w:t>
-      </w:r>
-      <w:r>
-        <w:t>’</w:t>
-      </w:r>
+      <w:proofErr w:type="gramStart"/>
+      <w:r>
+        <w:t>’</w:t>
+      </w:r>
+      <w:proofErr w:type="gramEnd"/>
+      <w:r>
+        <w:rPr>
+          <w:rFonts w:hint="eastAsia"/>
+        </w:rPr>
+        <w:t>:</w:t>
+      </w:r>
+      <w:proofErr w:type="gramStart"/>
+      <w:r>
+        <w:t>’</w:t>
+      </w:r>
+      <w:proofErr w:type="gramEnd"/>
+      <w:r>
+        <w:rPr>
+          <w:rFonts w:hint="eastAsia"/>
+        </w:rPr>
+        <w:t>x</w:t>
+      </w:r>
+      <w:proofErr w:type="spellEnd"/>
+      <w:proofErr w:type="gramStart"/>
+      <w:r>
+        <w:t>’</w:t>
+      </w:r>
+      <w:proofErr w:type="gramEnd"/>
       <w:r>
         <w:rPr>
           <w:rFonts w:hint="eastAsia"/>
@@ -5603,18 +5975,22 @@
         </w:rPr>
         <w:t>:</w:t>
       </w:r>
-      <w:r>
-        <w:t>”</w:t>
-      </w:r>
+      <w:proofErr w:type="gramStart"/>
+      <w:r>
+        <w:t>”</w:t>
+      </w:r>
+      <w:proofErr w:type="gramEnd"/>
       <w:r>
         <w:rPr>
           <w:rFonts w:hint="eastAsia"/>
         </w:rPr>
         <w:t>0/1</w:t>
       </w:r>
-      <w:r>
-        <w:t>”</w:t>
-      </w:r>
+      <w:proofErr w:type="gramStart"/>
+      <w:r>
+        <w:t>”</w:t>
+      </w:r>
+      <w:proofErr w:type="gramEnd"/>
       <w:r>
         <w:rPr>
           <w:rFonts w:hint="eastAsia"/>
@@ -5726,54 +6102,68 @@
         </w:rPr>
         <w:t>:</w:t>
       </w:r>
-      <w:r>
-        <w:t>’</w:t>
-      </w:r>
-      <w:r>
-        <w:rPr>
-          <w:rFonts w:hint="eastAsia"/>
-        </w:rPr>
-        <w:t>x</w:t>
-      </w:r>
-      <w:r>
-        <w:t>’</w:t>
-      </w:r>
+      <w:proofErr w:type="gramStart"/>
+      <w:r>
+        <w:t>’</w:t>
+      </w:r>
+      <w:proofErr w:type="gramEnd"/>
+      <w:r>
+        <w:rPr>
+          <w:rFonts w:hint="eastAsia"/>
+        </w:rPr>
+        <w:t>x</w:t>
+      </w:r>
+      <w:proofErr w:type="gramStart"/>
+      <w:r>
+        <w:t>’</w:t>
+      </w:r>
+      <w:proofErr w:type="gramEnd"/>
       <w:r>
         <w:rPr>
           <w:rFonts w:hint="eastAsia"/>
         </w:rPr>
         <w:t>,</w:t>
       </w:r>
-      <w:r>
-        <w:t>’</w:t>
-      </w:r>
+      <w:proofErr w:type="gramStart"/>
+      <w:r>
+        <w:t>’</w:t>
+      </w:r>
+      <w:proofErr w:type="spellStart"/>
+      <w:proofErr w:type="gramEnd"/>
       <w:r>
         <w:rPr>
           <w:rFonts w:hint="eastAsia"/>
         </w:rPr>
         <w:t>cID</w:t>
       </w:r>
-      <w:r>
-        <w:t>’</w:t>
-      </w:r>
-      <w:r>
-        <w:rPr>
-          <w:rFonts w:hint="eastAsia"/>
-        </w:rPr>
-        <w:t>:</w:t>
-      </w:r>
-      <w:r>
-        <w:t>’</w:t>
-      </w:r>
-      <w:r>
-        <w:rPr>
-          <w:rFonts w:hint="eastAsia"/>
-        </w:rPr>
-        <w:t>x</w:t>
-      </w:r>
-      <w:r>
-        <w:t>’</w:t>
-      </w:r>
+      <w:proofErr w:type="spellEnd"/>
+      <w:proofErr w:type="gramStart"/>
+      <w:r>
+        <w:t>’</w:t>
+      </w:r>
+      <w:proofErr w:type="gramEnd"/>
+      <w:r>
+        <w:rPr>
+          <w:rFonts w:hint="eastAsia"/>
+        </w:rPr>
+        <w:t>:</w:t>
+      </w:r>
+      <w:proofErr w:type="gramStart"/>
+      <w:r>
+        <w:t>’</w:t>
+      </w:r>
+      <w:proofErr w:type="gramEnd"/>
+      <w:r>
+        <w:rPr>
+          <w:rFonts w:hint="eastAsia"/>
+        </w:rPr>
+        <w:t>x</w:t>
+      </w:r>
+      <w:proofErr w:type="gramStart"/>
+      <w:r>
+        <w:t>’</w:t>
+      </w:r>
+      <w:proofErr w:type="gramEnd"/>
       <w:r>
         <w:rPr>
           <w:rFonts w:hint="eastAsia"/>
@@ -5789,6 +6179,7 @@
       <w:r>
         <w:t>‘</w:t>
       </w:r>
+      <w:proofErr w:type="spellStart"/>
       <w:r>
         <w:rPr>
           <w:rFonts w:hint="eastAsia"/>
@@ -5804,18 +6195,23 @@
         </w:rPr>
         <w:t>:</w:t>
       </w:r>
-      <w:r>
-        <w:t>’</w:t>
-      </w:r>
-      <w:r>
-        <w:rPr>
-          <w:rFonts w:hint="eastAsia"/>
-        </w:rPr>
-        <w:t>x</w:t>
-      </w:r>
-      <w:r>
-        <w:t>’</w:t>
-      </w:r>
+      <w:proofErr w:type="gramStart"/>
+      <w:r>
+        <w:t>’</w:t>
+      </w:r>
+      <w:proofErr w:type="gramEnd"/>
+      <w:r>
+        <w:rPr>
+          <w:rFonts w:hint="eastAsia"/>
+        </w:rPr>
+        <w:t>x</w:t>
+      </w:r>
+      <w:proofErr w:type="spellEnd"/>
+      <w:proofErr w:type="gramStart"/>
+      <w:r>
+        <w:t>’</w:t>
+      </w:r>
+      <w:proofErr w:type="gramEnd"/>
       <w:r>
         <w:rPr>
           <w:rFonts w:hint="eastAsia"/>
@@ -5823,35 +6219,48 @@
         <w:t>,</w:t>
       </w:r>
       <w:r>
-        <w:t>’</w:t>
-      </w:r>
+        <w:t xml:space="preserve"> </w:t>
+      </w:r>
+      <w:proofErr w:type="gramStart"/>
+      <w:r>
+        <w:t>’</w:t>
+      </w:r>
+      <w:proofErr w:type="spellStart"/>
+      <w:proofErr w:type="gramEnd"/>
       <w:r>
         <w:rPr>
           <w:rFonts w:hint="eastAsia"/>
         </w:rPr>
         <w:t>deadline</w:t>
       </w:r>
-      <w:r>
-        <w:t>’</w:t>
-      </w:r>
-      <w:r>
-        <w:rPr>
-          <w:rFonts w:hint="eastAsia"/>
-        </w:rPr>
-        <w:t>:</w:t>
-      </w:r>
-      <w:r>
-        <w:t>’</w:t>
-      </w:r>
-      <w:r>
-        <w:rPr>
-          <w:rFonts w:hint="eastAsia"/>
-        </w:rPr>
-        <w:t>x</w:t>
-      </w:r>
-      <w:r>
-        <w:t>’</w:t>
-      </w:r>
+      <w:proofErr w:type="gramStart"/>
+      <w:r>
+        <w:t>’</w:t>
+      </w:r>
+      <w:proofErr w:type="gramEnd"/>
+      <w:r>
+        <w:rPr>
+          <w:rFonts w:hint="eastAsia"/>
+        </w:rPr>
+        <w:t>:</w:t>
+      </w:r>
+      <w:proofErr w:type="gramStart"/>
+      <w:r>
+        <w:t>’</w:t>
+      </w:r>
+      <w:proofErr w:type="gramEnd"/>
+      <w:r>
+        <w:rPr>
+          <w:rFonts w:hint="eastAsia"/>
+        </w:rPr>
+        <w:t>x</w:t>
+      </w:r>
+      <w:proofErr w:type="spellEnd"/>
+      <w:proofErr w:type="gramStart"/>
+      <w:r>
+        <w:t>’</w:t>
+      </w:r>
+      <w:proofErr w:type="gramEnd"/>
       <w:r>
         <w:rPr>
           <w:rFonts w:hint="eastAsia"/>
@@ -5867,35 +6276,39 @@
       <w:r>
         <w:t>‘</w:t>
       </w:r>
-      <w:bookmarkStart w:id="4" w:name="_GoBack"/>
-      <w:bookmarkEnd w:id="4"/>
+      <w:proofErr w:type="spellStart"/>
       <w:r>
         <w:rPr>
           <w:rFonts w:hint="eastAsia"/>
         </w:rPr>
         <w:t>MaxGrade</w:t>
       </w:r>
-      <w:r>
-        <w:t>’</w:t>
-      </w:r>
-      <w:r>
-        <w:rPr>
-          <w:rFonts w:hint="eastAsia"/>
-        </w:rPr>
-        <w:t>:</w:t>
-      </w:r>
-      <w:r>
-        <w:t>’</w:t>
-      </w:r>
-      <w:r>
-        <w:rPr>
-          <w:rFonts w:hint="eastAsia"/>
-        </w:rPr>
-        <w:t>x</w:t>
-      </w:r>
-      <w:r>
-        <w:t>’</w:t>
-      </w:r>
+      <w:proofErr w:type="spellEnd"/>
+      <w:r>
+        <w:t>’</w:t>
+      </w:r>
+      <w:r>
+        <w:rPr>
+          <w:rFonts w:hint="eastAsia"/>
+        </w:rPr>
+        <w:t>:</w:t>
+      </w:r>
+      <w:proofErr w:type="gramStart"/>
+      <w:r>
+        <w:t>’</w:t>
+      </w:r>
+      <w:proofErr w:type="gramEnd"/>
+      <w:r>
+        <w:rPr>
+          <w:rFonts w:hint="eastAsia"/>
+        </w:rPr>
+        <w:t>x</w:t>
+      </w:r>
+      <w:proofErr w:type="gramStart"/>
+      <w:r>
+        <w:t>’</w:t>
+      </w:r>
+      <w:proofErr w:type="gramEnd"/>
       <w:r>
         <w:rPr>
           <w:rFonts w:hint="eastAsia"/>
@@ -5988,8 +6401,16 @@
         <w:rPr>
           <w:rFonts w:hint="eastAsia"/>
         </w:rPr>
-        <w:t>/downlaod</w:t>
-      </w:r>
+        <w:t>/</w:t>
+      </w:r>
+      <w:proofErr w:type="spellStart"/>
+      <w:r>
+        <w:rPr>
+          <w:rFonts w:hint="eastAsia"/>
+        </w:rPr>
+        <w:t>downlaod</w:t>
+      </w:r>
+      <w:proofErr w:type="spellEnd"/>
     </w:p>
     <w:p>
       <w:pPr>
@@ -6025,126 +6446,160 @@
         </w:rPr>
         <w:t>:</w:t>
       </w:r>
-      <w:r>
-        <w:t>’</w:t>
-      </w:r>
-      <w:r>
-        <w:rPr>
-          <w:rFonts w:hint="eastAsia"/>
-        </w:rPr>
-        <w:t>x</w:t>
-      </w:r>
-      <w:r>
-        <w:t>’</w:t>
-      </w:r>
+      <w:proofErr w:type="gramStart"/>
+      <w:r>
+        <w:t>’</w:t>
+      </w:r>
+      <w:proofErr w:type="gramEnd"/>
+      <w:r>
+        <w:rPr>
+          <w:rFonts w:hint="eastAsia"/>
+        </w:rPr>
+        <w:t>x</w:t>
+      </w:r>
+      <w:proofErr w:type="gramStart"/>
+      <w:r>
+        <w:t>’</w:t>
+      </w:r>
+      <w:proofErr w:type="gramEnd"/>
       <w:r>
         <w:rPr>
           <w:rFonts w:hint="eastAsia"/>
         </w:rPr>
         <w:t>,</w:t>
       </w:r>
-      <w:r>
-        <w:t>’</w:t>
-      </w:r>
+      <w:proofErr w:type="gramStart"/>
+      <w:r>
+        <w:t>’</w:t>
+      </w:r>
+      <w:proofErr w:type="spellStart"/>
+      <w:proofErr w:type="gramEnd"/>
       <w:r>
         <w:rPr>
           <w:rFonts w:hint="eastAsia"/>
         </w:rPr>
         <w:t>cID</w:t>
       </w:r>
-      <w:r>
-        <w:t>’</w:t>
-      </w:r>
-      <w:r>
-        <w:rPr>
-          <w:rFonts w:hint="eastAsia"/>
-        </w:rPr>
-        <w:t>:</w:t>
-      </w:r>
-      <w:r>
-        <w:t>’</w:t>
-      </w:r>
-      <w:r>
-        <w:rPr>
-          <w:rFonts w:hint="eastAsia"/>
-        </w:rPr>
-        <w:t>x</w:t>
-      </w:r>
-      <w:r>
-        <w:t>’</w:t>
-      </w:r>
+      <w:proofErr w:type="spellEnd"/>
+      <w:proofErr w:type="gramStart"/>
+      <w:r>
+        <w:t>’</w:t>
+      </w:r>
+      <w:proofErr w:type="gramEnd"/>
+      <w:r>
+        <w:rPr>
+          <w:rFonts w:hint="eastAsia"/>
+        </w:rPr>
+        <w:t>:</w:t>
+      </w:r>
+      <w:proofErr w:type="gramStart"/>
+      <w:r>
+        <w:t>’</w:t>
+      </w:r>
+      <w:proofErr w:type="gramEnd"/>
+      <w:r>
+        <w:rPr>
+          <w:rFonts w:hint="eastAsia"/>
+        </w:rPr>
+        <w:t>x</w:t>
+      </w:r>
+      <w:proofErr w:type="gramStart"/>
+      <w:r>
+        <w:t>’</w:t>
+      </w:r>
+      <w:proofErr w:type="gramEnd"/>
       <w:r>
         <w:rPr>
           <w:rFonts w:hint="eastAsia"/>
         </w:rPr>
         <w:t>,</w:t>
       </w:r>
-      <w:r>
-        <w:t>’</w:t>
-      </w:r>
+      <w:proofErr w:type="gramStart"/>
+      <w:r>
+        <w:t>’</w:t>
+      </w:r>
+      <w:proofErr w:type="spellStart"/>
+      <w:proofErr w:type="gramEnd"/>
       <w:r>
         <w:rPr>
           <w:rFonts w:hint="eastAsia"/>
         </w:rPr>
         <w:t>TaskIndex</w:t>
       </w:r>
-      <w:r>
-        <w:t>’</w:t>
-      </w:r>
-      <w:r>
-        <w:rPr>
-          <w:rFonts w:hint="eastAsia"/>
-        </w:rPr>
-        <w:t>:</w:t>
-      </w:r>
-      <w:r>
-        <w:t>’</w:t>
-      </w:r>
-      <w:r>
-        <w:rPr>
-          <w:rFonts w:hint="eastAsia"/>
-        </w:rPr>
-        <w:t>x</w:t>
-      </w:r>
-      <w:r>
-        <w:t>’</w:t>
-      </w:r>
+      <w:proofErr w:type="spellEnd"/>
+      <w:proofErr w:type="gramStart"/>
+      <w:r>
+        <w:t>’</w:t>
+      </w:r>
+      <w:proofErr w:type="gramEnd"/>
+      <w:r>
+        <w:rPr>
+          <w:rFonts w:hint="eastAsia"/>
+        </w:rPr>
+        <w:t>:</w:t>
+      </w:r>
+      <w:proofErr w:type="gramStart"/>
+      <w:r>
+        <w:t>’</w:t>
+      </w:r>
+      <w:proofErr w:type="gramEnd"/>
+      <w:r>
+        <w:rPr>
+          <w:rFonts w:hint="eastAsia"/>
+        </w:rPr>
+        <w:t>x</w:t>
+      </w:r>
+      <w:proofErr w:type="gramStart"/>
+      <w:r>
+        <w:t>’</w:t>
+      </w:r>
+      <w:proofErr w:type="gramEnd"/>
       <w:r>
         <w:rPr>
           <w:rFonts w:hint="eastAsia"/>
         </w:rPr>
         <w:t>,</w:t>
       </w:r>
-      <w:r>
-        <w:t>’</w:t>
-      </w:r>
+      <w:proofErr w:type="gramStart"/>
+      <w:r>
+        <w:t>’</w:t>
+      </w:r>
+      <w:proofErr w:type="spellStart"/>
+      <w:proofErr w:type="gramEnd"/>
       <w:r>
         <w:rPr>
           <w:rFonts w:hint="eastAsia"/>
         </w:rPr>
         <w:t>sID</w:t>
       </w:r>
-      <w:r>
-        <w:t>’</w:t>
-      </w:r>
-      <w:r>
-        <w:rPr>
-          <w:rFonts w:hint="eastAsia"/>
-        </w:rPr>
-        <w:t>:</w:t>
-      </w:r>
-      <w:r>
-        <w:t>’</w:t>
-      </w:r>
-      <w:r>
-        <w:rPr>
-          <w:rFonts w:hint="eastAsia"/>
-        </w:rPr>
-        <w:t>x</w:t>
-      </w:r>
-      <w:r>
-        <w:t>’</w:t>
-      </w:r>
+      <w:proofErr w:type="spellEnd"/>
+      <w:proofErr w:type="gramStart"/>
+      <w:r>
+        <w:t>’</w:t>
+      </w:r>
+      <w:proofErr w:type="gramEnd"/>
+      <w:r>
+        <w:rPr>
+          <w:rFonts w:hint="eastAsia"/>
+        </w:rPr>
+        <w:t>:</w:t>
+      </w:r>
+      <w:proofErr w:type="gramStart"/>
+      <w:r>
+        <w:t>’</w:t>
+      </w:r>
+      <w:proofErr w:type="gramEnd"/>
+      <w:r>
+        <w:rPr>
+          <w:rFonts w:hint="eastAsia"/>
+        </w:rPr>
+        <w:t>x</w:t>
+      </w:r>
+      <w:proofErr w:type="gramStart"/>
+      <w:r>
+        <w:t>’</w:t>
+      </w:r>
+      <w:proofErr w:type="gramEnd"/>
       <w:r>
         <w:rPr>
           <w:rFonts w:hint="eastAsia"/>
@@ -6189,18 +6644,22 @@
         </w:rPr>
         <w:t>:</w:t>
       </w:r>
-      <w:r>
-        <w:t>”</w:t>
-      </w:r>
+      <w:proofErr w:type="gramStart"/>
+      <w:r>
+        <w:t>”</w:t>
+      </w:r>
+      <w:proofErr w:type="gramEnd"/>
       <w:r>
         <w:rPr>
           <w:rFonts w:hint="eastAsia"/>
         </w:rPr>
         <w:t>0/1</w:t>
       </w:r>
-      <w:r>
-        <w:t>”</w:t>
-      </w:r>
+      <w:proofErr w:type="gramStart"/>
+      <w:r>
+        <w:t>”</w:t>
+      </w:r>
+      <w:proofErr w:type="gramEnd"/>
       <w:r>
         <w:rPr>
           <w:rFonts w:hint="eastAsia"/>
@@ -6237,8 +6696,16 @@
         <w:rPr>
           <w:rFonts w:hint="eastAsia"/>
         </w:rPr>
-        <w:t>/view/student_task</w:t>
-      </w:r>
+        <w:t>/view/</w:t>
+      </w:r>
+      <w:proofErr w:type="spellStart"/>
+      <w:r>
+        <w:rPr>
+          <w:rFonts w:hint="eastAsia"/>
+        </w:rPr>
+        <w:t>student_task</w:t>
+      </w:r>
+      <w:proofErr w:type="spellEnd"/>
     </w:p>
     <w:p>
       <w:pPr>
@@ -6274,81 +6741,103 @@
         </w:rPr>
         <w:t>:</w:t>
       </w:r>
-      <w:r>
-        <w:t>’</w:t>
-      </w:r>
-      <w:r>
-        <w:rPr>
-          <w:rFonts w:hint="eastAsia"/>
-        </w:rPr>
-        <w:t>x</w:t>
-      </w:r>
-      <w:r>
-        <w:t>’</w:t>
-      </w:r>
+      <w:proofErr w:type="gramStart"/>
+      <w:r>
+        <w:t>’</w:t>
+      </w:r>
+      <w:proofErr w:type="gramEnd"/>
+      <w:r>
+        <w:rPr>
+          <w:rFonts w:hint="eastAsia"/>
+        </w:rPr>
+        <w:t>x</w:t>
+      </w:r>
+      <w:proofErr w:type="gramStart"/>
+      <w:r>
+        <w:t>’</w:t>
+      </w:r>
+      <w:proofErr w:type="gramEnd"/>
       <w:r>
         <w:rPr>
           <w:rFonts w:hint="eastAsia"/>
         </w:rPr>
         <w:t>,</w:t>
       </w:r>
-      <w:r>
-        <w:t>’</w:t>
-      </w:r>
+      <w:proofErr w:type="gramStart"/>
+      <w:r>
+        <w:t>’</w:t>
+      </w:r>
+      <w:proofErr w:type="spellStart"/>
+      <w:proofErr w:type="gramEnd"/>
       <w:r>
         <w:rPr>
           <w:rFonts w:hint="eastAsia"/>
         </w:rPr>
         <w:t>cID</w:t>
       </w:r>
-      <w:r>
-        <w:t>’</w:t>
-      </w:r>
-      <w:r>
-        <w:rPr>
-          <w:rFonts w:hint="eastAsia"/>
-        </w:rPr>
-        <w:t>:</w:t>
-      </w:r>
-      <w:r>
-        <w:t>’</w:t>
-      </w:r>
-      <w:r>
-        <w:rPr>
-          <w:rFonts w:hint="eastAsia"/>
-        </w:rPr>
-        <w:t>x</w:t>
-      </w:r>
-      <w:r>
-        <w:t>’</w:t>
-      </w:r>
+      <w:proofErr w:type="spellEnd"/>
+      <w:proofErr w:type="gramStart"/>
+      <w:r>
+        <w:t>’</w:t>
+      </w:r>
+      <w:proofErr w:type="gramEnd"/>
+      <w:r>
+        <w:rPr>
+          <w:rFonts w:hint="eastAsia"/>
+        </w:rPr>
+        <w:t>:</w:t>
+      </w:r>
+      <w:proofErr w:type="gramStart"/>
+      <w:r>
+        <w:t>’</w:t>
+      </w:r>
+      <w:proofErr w:type="spellStart"/>
+      <w:proofErr w:type="gramEnd"/>
+      <w:r>
+        <w:rPr>
+          <w:rFonts w:hint="eastAsia"/>
+        </w:rPr>
+        <w:t>x</w:t>
+      </w:r>
+      <w:proofErr w:type="gramStart"/>
+      <w:r>
+        <w:t>’</w:t>
+      </w:r>
+      <w:proofErr w:type="gramEnd"/>
       <w:r>
         <w:rPr>
           <w:rFonts w:hint="eastAsia"/>
         </w:rPr>
         <w:t>,</w:t>
       </w:r>
-      <w:r>
-        <w:t>’</w:t>
-      </w:r>
+      <w:proofErr w:type="gramStart"/>
+      <w:r>
+        <w:t>’</w:t>
+      </w:r>
+      <w:proofErr w:type="gramEnd"/>
       <w:r>
         <w:rPr>
           <w:rFonts w:hint="eastAsia"/>
         </w:rPr>
         <w:t>Index</w:t>
       </w:r>
-      <w:r>
-        <w:t>’</w:t>
-      </w:r>
-      <w:r>
-        <w:rPr>
-          <w:rFonts w:hint="eastAsia"/>
-        </w:rPr>
-        <w:t>:</w:t>
-      </w:r>
+      <w:proofErr w:type="spellEnd"/>
+      <w:proofErr w:type="gramStart"/>
+      <w:r>
+        <w:t>’</w:t>
+      </w:r>
+      <w:proofErr w:type="gramEnd"/>
+      <w:r>
+        <w:rPr>
+          <w:rFonts w:hint="eastAsia"/>
+        </w:rPr>
+        <w:t>:</w:t>
+      </w:r>
+      <w:proofErr w:type="gramStart"/>
       <w:r>
         <w:t>’’</w:t>
       </w:r>
+      <w:proofErr w:type="gramEnd"/>
       <w:r>
         <w:rPr>
           <w:rFonts w:hint="eastAsia"/>
@@ -6375,141 +6864,177 @@
       <w:r>
         <w:t>‘</w:t>
       </w:r>
+      <w:proofErr w:type="spellStart"/>
       <w:r>
         <w:rPr>
           <w:rFonts w:hint="eastAsia"/>
         </w:rPr>
         <w:t>sID</w:t>
       </w:r>
-      <w:r>
-        <w:t>’</w:t>
-      </w:r>
-      <w:r>
-        <w:rPr>
-          <w:rFonts w:hint="eastAsia"/>
-        </w:rPr>
-        <w:t>:</w:t>
-      </w:r>
-      <w:r>
-        <w:t>’</w:t>
-      </w:r>
-      <w:r>
-        <w:rPr>
-          <w:rFonts w:hint="eastAsia"/>
-        </w:rPr>
-        <w:t>x</w:t>
-      </w:r>
-      <w:r>
-        <w:t>’</w:t>
-      </w:r>
+      <w:proofErr w:type="spellEnd"/>
+      <w:r>
+        <w:t>’</w:t>
+      </w:r>
+      <w:r>
+        <w:rPr>
+          <w:rFonts w:hint="eastAsia"/>
+        </w:rPr>
+        <w:t>:</w:t>
+      </w:r>
+      <w:proofErr w:type="gramStart"/>
+      <w:r>
+        <w:t>’</w:t>
+      </w:r>
+      <w:proofErr w:type="gramEnd"/>
+      <w:r>
+        <w:rPr>
+          <w:rFonts w:hint="eastAsia"/>
+        </w:rPr>
+        <w:t>x</w:t>
+      </w:r>
+      <w:proofErr w:type="gramStart"/>
+      <w:r>
+        <w:t>’</w:t>
+      </w:r>
+      <w:proofErr w:type="gramEnd"/>
       <w:r>
         <w:rPr>
           <w:rFonts w:hint="eastAsia"/>
         </w:rPr>
         <w:t>,</w:t>
       </w:r>
-      <w:r>
-        <w:t>’</w:t>
-      </w:r>
+      <w:proofErr w:type="gramStart"/>
+      <w:r>
+        <w:t>’</w:t>
+      </w:r>
+      <w:proofErr w:type="spellStart"/>
+      <w:proofErr w:type="gramEnd"/>
       <w:r>
         <w:rPr>
           <w:rFonts w:hint="eastAsia"/>
         </w:rPr>
         <w:t>sName</w:t>
       </w:r>
-      <w:r>
-        <w:t>’</w:t>
-      </w:r>
-      <w:r>
-        <w:rPr>
-          <w:rFonts w:hint="eastAsia"/>
-        </w:rPr>
-        <w:t>:</w:t>
-      </w:r>
-      <w:r>
-        <w:t>’</w:t>
-      </w:r>
-      <w:r>
-        <w:rPr>
-          <w:rFonts w:hint="eastAsia"/>
-        </w:rPr>
-        <w:t>x</w:t>
-      </w:r>
-      <w:r>
-        <w:t>’</w:t>
-      </w:r>
+      <w:proofErr w:type="spellEnd"/>
+      <w:proofErr w:type="gramStart"/>
+      <w:r>
+        <w:t>’</w:t>
+      </w:r>
+      <w:proofErr w:type="gramEnd"/>
+      <w:r>
+        <w:rPr>
+          <w:rFonts w:hint="eastAsia"/>
+        </w:rPr>
+        <w:t>:</w:t>
+      </w:r>
+      <w:proofErr w:type="gramStart"/>
+      <w:r>
+        <w:t>’</w:t>
+      </w:r>
+      <w:proofErr w:type="gramEnd"/>
+      <w:r>
+        <w:rPr>
+          <w:rFonts w:hint="eastAsia"/>
+        </w:rPr>
+        <w:t>x</w:t>
+      </w:r>
+      <w:proofErr w:type="gramStart"/>
+      <w:r>
+        <w:t>’</w:t>
+      </w:r>
+      <w:proofErr w:type="gramEnd"/>
       <w:r>
         <w:rPr>
           <w:rFonts w:hint="eastAsia"/>
         </w:rPr>
         <w:t>,</w:t>
       </w:r>
-      <w:r>
-        <w:t>’</w:t>
-      </w:r>
+      <w:proofErr w:type="gramStart"/>
+      <w:r>
+        <w:t>’</w:t>
+      </w:r>
+      <w:proofErr w:type="spellStart"/>
+      <w:proofErr w:type="gramEnd"/>
       <w:r>
         <w:rPr>
           <w:rFonts w:hint="eastAsia"/>
         </w:rPr>
         <w:t>FilePath</w:t>
       </w:r>
-      <w:r>
-        <w:t>’</w:t>
-      </w:r>
-      <w:r>
-        <w:rPr>
-          <w:rFonts w:hint="eastAsia"/>
-        </w:rPr>
-        <w:t>:</w:t>
-      </w:r>
-      <w:r>
-        <w:t>’</w:t>
-      </w:r>
-      <w:r>
-        <w:rPr>
-          <w:rFonts w:hint="eastAsia"/>
-        </w:rPr>
-        <w:t>x</w:t>
-      </w:r>
-      <w:r>
-        <w:t>’</w:t>
-      </w:r>
+      <w:proofErr w:type="spellEnd"/>
+      <w:proofErr w:type="gramStart"/>
+      <w:r>
+        <w:t>’</w:t>
+      </w:r>
+      <w:proofErr w:type="gramEnd"/>
+      <w:r>
+        <w:rPr>
+          <w:rFonts w:hint="eastAsia"/>
+        </w:rPr>
+        <w:t>:</w:t>
+      </w:r>
+      <w:proofErr w:type="gramStart"/>
+      <w:r>
+        <w:t>’</w:t>
+      </w:r>
+      <w:proofErr w:type="gramEnd"/>
+      <w:r>
+        <w:rPr>
+          <w:rFonts w:hint="eastAsia"/>
+        </w:rPr>
+        <w:t>x</w:t>
+      </w:r>
+      <w:proofErr w:type="gramStart"/>
+      <w:r>
+        <w:t>’</w:t>
+      </w:r>
+      <w:proofErr w:type="gramEnd"/>
       <w:r>
         <w:rPr>
           <w:rFonts w:hint="eastAsia"/>
         </w:rPr>
         <w:t>,</w:t>
       </w:r>
-      <w:r>
-        <w:t>’</w:t>
-      </w:r>
+      <w:proofErr w:type="gramStart"/>
+      <w:r>
+        <w:t>’</w:t>
+      </w:r>
+      <w:proofErr w:type="spellStart"/>
+      <w:proofErr w:type="gramEnd"/>
       <w:r>
         <w:rPr>
           <w:rFonts w:hint="eastAsia"/>
         </w:rPr>
         <w:t>SubmitTime</w:t>
       </w:r>
-      <w:r>
-        <w:t>’</w:t>
-      </w:r>
-      <w:r>
-        <w:rPr>
-          <w:rFonts w:hint="eastAsia"/>
-        </w:rPr>
-        <w:t>:</w:t>
-      </w:r>
-      <w:r>
-        <w:t>’</w:t>
-      </w:r>
-      <w:r>
-        <w:rPr>
-          <w:rFonts w:hint="eastAsia"/>
-        </w:rPr>
-        <w:t>x</w:t>
-      </w:r>
-      <w:r>
-        <w:t>’</w:t>
-      </w:r>
+      <w:proofErr w:type="spellEnd"/>
+      <w:proofErr w:type="gramStart"/>
+      <w:r>
+        <w:t>’</w:t>
+      </w:r>
+      <w:proofErr w:type="gramEnd"/>
+      <w:r>
+        <w:rPr>
+          <w:rFonts w:hint="eastAsia"/>
+        </w:rPr>
+        <w:t>:</w:t>
+      </w:r>
+      <w:proofErr w:type="gramStart"/>
+      <w:r>
+        <w:t>’</w:t>
+      </w:r>
+      <w:proofErr w:type="gramEnd"/>
+      <w:r>
+        <w:rPr>
+          <w:rFonts w:hint="eastAsia"/>
+        </w:rPr>
+        <w:t>x</w:t>
+      </w:r>
+      <w:proofErr w:type="gramStart"/>
+      <w:r>
+        <w:t>’</w:t>
+      </w:r>
+      <w:proofErr w:type="gramEnd"/>
       <w:r>
         <w:rPr>
           <w:rFonts w:hint="eastAsia"/>
@@ -6593,198 +7118,242 @@
         </w:rPr>
         <w:t>:</w:t>
       </w:r>
-      <w:r>
-        <w:t>’</w:t>
-      </w:r>
-      <w:r>
-        <w:rPr>
-          <w:rFonts w:hint="eastAsia"/>
-        </w:rPr>
-        <w:t>x</w:t>
-      </w:r>
-      <w:r>
-        <w:t>’</w:t>
-      </w:r>
+      <w:proofErr w:type="gramStart"/>
+      <w:r>
+        <w:t>’</w:t>
+      </w:r>
+      <w:proofErr w:type="gramEnd"/>
+      <w:r>
+        <w:rPr>
+          <w:rFonts w:hint="eastAsia"/>
+        </w:rPr>
+        <w:t>x</w:t>
+      </w:r>
+      <w:proofErr w:type="gramStart"/>
+      <w:r>
+        <w:t>’</w:t>
+      </w:r>
+      <w:proofErr w:type="gramEnd"/>
       <w:r>
         <w:rPr>
           <w:rFonts w:hint="eastAsia"/>
         </w:rPr>
         <w:t>,</w:t>
       </w:r>
-      <w:r>
-        <w:t>’</w:t>
-      </w:r>
+      <w:proofErr w:type="gramStart"/>
+      <w:r>
+        <w:t>’</w:t>
+      </w:r>
+      <w:proofErr w:type="gramEnd"/>
       <w:r>
         <w:rPr>
           <w:rFonts w:hint="eastAsia"/>
         </w:rPr>
         <w:t>cID</w:t>
       </w:r>
-      <w:r>
-        <w:t>’</w:t>
-      </w:r>
-      <w:r>
-        <w:rPr>
-          <w:rFonts w:hint="eastAsia"/>
-        </w:rPr>
-        <w:t>:</w:t>
-      </w:r>
-      <w:r>
-        <w:t>’</w:t>
-      </w:r>
-      <w:r>
-        <w:rPr>
-          <w:rFonts w:hint="eastAsia"/>
-        </w:rPr>
-        <w:t>x</w:t>
-      </w:r>
-      <w:r>
-        <w:t>’</w:t>
-      </w:r>
+      <w:proofErr w:type="gramStart"/>
+      <w:r>
+        <w:t>’</w:t>
+      </w:r>
+      <w:proofErr w:type="gramEnd"/>
+      <w:r>
+        <w:rPr>
+          <w:rFonts w:hint="eastAsia"/>
+        </w:rPr>
+        <w:t>:</w:t>
+      </w:r>
+      <w:proofErr w:type="gramStart"/>
+      <w:r>
+        <w:t>’</w:t>
+      </w:r>
+      <w:proofErr w:type="gramEnd"/>
+      <w:r>
+        <w:rPr>
+          <w:rFonts w:hint="eastAsia"/>
+        </w:rPr>
+        <w:t>x</w:t>
+      </w:r>
+      <w:proofErr w:type="gramStart"/>
+      <w:r>
+        <w:t>’</w:t>
+      </w:r>
+      <w:proofErr w:type="gramEnd"/>
       <w:r>
         <w:rPr>
           <w:rFonts w:hint="eastAsia"/>
         </w:rPr>
         <w:t>,</w:t>
       </w:r>
-      <w:r>
-        <w:t>’</w:t>
-      </w:r>
+      <w:proofErr w:type="gramStart"/>
+      <w:r>
+        <w:t>’</w:t>
+      </w:r>
+      <w:proofErr w:type="gramEnd"/>
       <w:r>
         <w:rPr>
           <w:rFonts w:hint="eastAsia"/>
         </w:rPr>
         <w:t>Index</w:t>
       </w:r>
-      <w:r>
-        <w:t>’</w:t>
-      </w:r>
-      <w:r>
-        <w:rPr>
-          <w:rFonts w:hint="eastAsia"/>
-        </w:rPr>
-        <w:t>:</w:t>
-      </w:r>
-      <w:r>
-        <w:t>’</w:t>
-      </w:r>
-      <w:r>
-        <w:rPr>
-          <w:rFonts w:hint="eastAsia"/>
-        </w:rPr>
-        <w:t>x</w:t>
-      </w:r>
-      <w:r>
-        <w:t>’</w:t>
-      </w:r>
+      <w:proofErr w:type="gramStart"/>
+      <w:r>
+        <w:t>’</w:t>
+      </w:r>
+      <w:proofErr w:type="gramEnd"/>
+      <w:r>
+        <w:rPr>
+          <w:rFonts w:hint="eastAsia"/>
+        </w:rPr>
+        <w:t>:</w:t>
+      </w:r>
+      <w:proofErr w:type="gramStart"/>
+      <w:r>
+        <w:t>’</w:t>
+      </w:r>
+      <w:proofErr w:type="gramEnd"/>
+      <w:r>
+        <w:rPr>
+          <w:rFonts w:hint="eastAsia"/>
+        </w:rPr>
+        <w:t>x</w:t>
+      </w:r>
+      <w:proofErr w:type="gramStart"/>
+      <w:r>
+        <w:t>’</w:t>
+      </w:r>
+      <w:proofErr w:type="gramEnd"/>
       <w:r>
         <w:rPr>
           <w:rFonts w:hint="eastAsia"/>
         </w:rPr>
         <w:t>,</w:t>
       </w:r>
-      <w:r>
-        <w:t>’</w:t>
-      </w:r>
+      <w:proofErr w:type="gramStart"/>
+      <w:r>
+        <w:t>’</w:t>
+      </w:r>
+      <w:proofErr w:type="gramEnd"/>
       <w:r>
         <w:rPr>
           <w:rFonts w:hint="eastAsia"/>
         </w:rPr>
         <w:t>sID</w:t>
       </w:r>
-      <w:r>
-        <w:t>’</w:t>
-      </w:r>
-      <w:r>
-        <w:rPr>
-          <w:rFonts w:hint="eastAsia"/>
-        </w:rPr>
-        <w:t>:</w:t>
-      </w:r>
-      <w:r>
-        <w:t>’</w:t>
-      </w:r>
-      <w:r>
-        <w:rPr>
-          <w:rFonts w:hint="eastAsia"/>
-        </w:rPr>
-        <w:t>x</w:t>
-      </w:r>
-      <w:r>
-        <w:t>’</w:t>
-      </w:r>
+      <w:proofErr w:type="gramStart"/>
+      <w:r>
+        <w:t>’</w:t>
+      </w:r>
+      <w:proofErr w:type="gramEnd"/>
+      <w:r>
+        <w:rPr>
+          <w:rFonts w:hint="eastAsia"/>
+        </w:rPr>
+        <w:t>:</w:t>
+      </w:r>
+      <w:proofErr w:type="gramStart"/>
+      <w:r>
+        <w:t>’</w:t>
+      </w:r>
+      <w:proofErr w:type="gramEnd"/>
+      <w:r>
+        <w:rPr>
+          <w:rFonts w:hint="eastAsia"/>
+        </w:rPr>
+        <w:t>x</w:t>
+      </w:r>
+      <w:proofErr w:type="gramStart"/>
+      <w:r>
+        <w:t>’</w:t>
+      </w:r>
+      <w:proofErr w:type="gramEnd"/>
       <w:r>
         <w:rPr>
           <w:rFonts w:hint="eastAsia"/>
         </w:rPr>
         <w:t>,</w:t>
       </w:r>
-      <w:r>
-        <w:t>’</w:t>
-      </w:r>
+      <w:proofErr w:type="gramStart"/>
+      <w:r>
+        <w:t>’</w:t>
+      </w:r>
+      <w:proofErr w:type="gramEnd"/>
       <w:r>
         <w:rPr>
           <w:rFonts w:hint="eastAsia"/>
         </w:rPr>
         <w:t>Grade</w:t>
       </w:r>
-      <w:r>
-        <w:t>’</w:t>
-      </w:r>
-      <w:r>
-        <w:rPr>
-          <w:rFonts w:hint="eastAsia"/>
-        </w:rPr>
-        <w:t>:</w:t>
-      </w:r>
-      <w:r>
-        <w:t>’</w:t>
-      </w:r>
-      <w:r>
-        <w:rPr>
-          <w:rFonts w:hint="eastAsia"/>
-        </w:rPr>
-        <w:t>x</w:t>
-      </w:r>
-      <w:r>
-        <w:t>’</w:t>
-      </w:r>
+      <w:proofErr w:type="gramStart"/>
+      <w:r>
+        <w:t>’</w:t>
+      </w:r>
+      <w:proofErr w:type="gramEnd"/>
+      <w:r>
+        <w:rPr>
+          <w:rFonts w:hint="eastAsia"/>
+        </w:rPr>
+        <w:t>:</w:t>
+      </w:r>
+      <w:proofErr w:type="gramStart"/>
+      <w:r>
+        <w:t>’</w:t>
+      </w:r>
+      <w:proofErr w:type="gramEnd"/>
+      <w:r>
+        <w:rPr>
+          <w:rFonts w:hint="eastAsia"/>
+        </w:rPr>
+        <w:t>x</w:t>
+      </w:r>
+      <w:proofErr w:type="gramStart"/>
+      <w:r>
+        <w:t>’</w:t>
+      </w:r>
+      <w:proofErr w:type="gramEnd"/>
       <w:r>
         <w:rPr>
           <w:rFonts w:hint="eastAsia"/>
         </w:rPr>
         <w:t>,</w:t>
       </w:r>
-      <w:r>
-        <w:t>’</w:t>
-      </w:r>
+      <w:proofErr w:type="gramStart"/>
+      <w:r>
+        <w:t>’</w:t>
+      </w:r>
+      <w:proofErr w:type="gramEnd"/>
       <w:r>
         <w:rPr>
           <w:rFonts w:hint="eastAsia"/>
         </w:rPr>
         <w:t>Comment</w:t>
       </w:r>
-      <w:r>
-        <w:t>’</w:t>
-      </w:r>
-      <w:r>
-        <w:rPr>
-          <w:rFonts w:hint="eastAsia"/>
-        </w:rPr>
-        <w:t>:</w:t>
-      </w:r>
-      <w:r>
-        <w:t>’</w:t>
-      </w:r>
-      <w:r>
-        <w:rPr>
-          <w:rFonts w:hint="eastAsia"/>
-        </w:rPr>
-        <w:t>x</w:t>
-      </w:r>
-      <w:r>
-        <w:t>’</w:t>
-      </w:r>
+      <w:proofErr w:type="gramStart"/>
+      <w:r>
+        <w:t>’</w:t>
+      </w:r>
+      <w:proofErr w:type="gramEnd"/>
+      <w:r>
+        <w:rPr>
+          <w:rFonts w:hint="eastAsia"/>
+        </w:rPr>
+        <w:t>:</w:t>
+      </w:r>
+      <w:proofErr w:type="gramStart"/>
+      <w:r>
+        <w:t>’</w:t>
+      </w:r>
+      <w:proofErr w:type="gramEnd"/>
+      <w:r>
+        <w:rPr>
+          <w:rFonts w:hint="eastAsia"/>
+        </w:rPr>
+        <w:t>x</w:t>
+      </w:r>
+      <w:proofErr w:type="gramStart"/>
+      <w:r>
+        <w:t>’</w:t>
+      </w:r>
+      <w:proofErr w:type="gramEnd"/>
       <w:r>
         <w:rPr>
           <w:rFonts w:hint="eastAsia"/>
@@ -6829,18 +7398,22 @@
         </w:rPr>
         <w:t>:</w:t>
       </w:r>
-      <w:r>
-        <w:t>”</w:t>
-      </w:r>
+      <w:proofErr w:type="gramStart"/>
+      <w:r>
+        <w:t>”</w:t>
+      </w:r>
+      <w:proofErr w:type="gramEnd"/>
       <w:r>
         <w:rPr>
           <w:rFonts w:hint="eastAsia"/>
         </w:rPr>
         <w:t>0/1</w:t>
       </w:r>
-      <w:r>
-        <w:t>”</w:t>
-      </w:r>
+      <w:proofErr w:type="gramStart"/>
+      <w:r>
+        <w:t>”</w:t>
+      </w:r>
+      <w:proofErr w:type="gramEnd"/>
       <w:r>
         <w:rPr>
           <w:rFonts w:hint="eastAsia"/>

</xml_diff>